<commit_message>
Corrected spelling and more formatting
</commit_message>
<xml_diff>
--- a/build/ts-115-working-draft.docx
+++ b/build/ts-115-working-draft.docx
@@ -271,7 +271,7 @@
         <w:t xml:space="preserve">”</w:t>
       </w:r>
       <w:r>
-        <w:t xml:space="preserve">) are adapted from selected techical specifications and standards and agreed to by the technical experts The definition reflects a common understanding and is used to define scope of the process, service or component and to specify the appropriate methods of test used for the purposes of conformity assessment.</w:t>
+        <w:t xml:space="preserve">) are adapted from selected technical specifications and standards and agreed to by the technical experts The definition reflects a common understanding and is used to define scope of the process, service or component and to specify the appropriate methods of test used for the purposes of conformity assessment.</w:t>
       </w:r>
     </w:p>
     <w:bookmarkStart w:id="27" w:name="object-definitions"/>
@@ -447,7 +447,7 @@
         <w:t xml:space="preserve"> </w:t>
       </w:r>
       <w:r>
-        <w:t xml:space="preserve">- in active draft by the techical experts with</w:t>
+        <w:t xml:space="preserve">- in active draft by the technical experts with</w:t>
       </w:r>
       <w:r>
         <w:t xml:space="preserve"> </w:t>
@@ -480,7 +480,7 @@
         <w:t xml:space="preserve"> </w:t>
       </w:r>
       <w:r>
-        <w:t xml:space="preserve">- approved by the sponsor for pilot as part of a prototype conformity asssessment program (note: material may still be in draft phase)</w:t>
+        <w:t xml:space="preserve">- approved by the sponsor for pilot as part of a prototype conformity assessment program (note: material may still be in draft phase)</w:t>
       </w:r>
     </w:p>
     <w:p>
@@ -547,9 +547,9 @@
         <w:tblLook w:firstRow="1" w:lastRow="0" w:firstColumn="0" w:lastColumn="0" w:noHBand="0" w:noVBand="0" w:val="0020"/>
       </w:tblPr>
       <w:tblGrid>
-        <w:gridCol w:w="1397"/>
-        <w:gridCol w:w="5590"/>
-        <w:gridCol w:w="931"/>
+        <w:gridCol w:w="1643"/>
+        <w:gridCol w:w="5379"/>
+        <w:gridCol w:w="896"/>
       </w:tblGrid>
       <w:tr>
         <w:trPr>
@@ -3611,18 +3611,6 @@
         <w:t xml:space="preserve">Selection of Product, Service or Process</w:t>
       </w:r>
     </w:p>
-    <w:p>
-      <w:pPr>
-        <w:numPr>
-          <w:ilvl w:val="0"/>
-          <w:numId w:val="1009"/>
-        </w:numPr>
-        <w:pStyle w:val="Compact"/>
-      </w:pPr>
-      <w:r>
-        <w:t xml:space="preserve">Provide descriptions of selected the products, services or process that are being tested in relation to the conformity assessment requirements._</w:t>
-      </w:r>
-    </w:p>
     <w:bookmarkEnd w:id="63"/>
     <w:bookmarkStart w:id="64" w:name="Xad2b2285625ecc972972b9770bd1fd991621954"/>
     <w:p>
@@ -3646,43 +3634,43 @@
       <w:pPr>
         <w:numPr>
           <w:ilvl w:val="0"/>
+          <w:numId w:val="1009"/>
+        </w:numPr>
+        <w:pStyle w:val="Compact"/>
+      </w:pPr>
+      <w:r>
+        <w:t xml:space="preserve">Methods of test SHALL include one or more the following:</w:t>
+      </w:r>
+    </w:p>
+    <w:p>
+      <w:pPr>
+        <w:numPr>
+          <w:ilvl w:val="1"/>
           <w:numId w:val="1010"/>
         </w:numPr>
         <w:pStyle w:val="Compact"/>
       </w:pPr>
       <w:r>
-        <w:t xml:space="preserve">Methods of test SHALL include one or more the following:</w:t>
+        <w:t xml:space="preserve">Black box testing</w:t>
       </w:r>
     </w:p>
     <w:p>
       <w:pPr>
         <w:numPr>
           <w:ilvl w:val="1"/>
-          <w:numId w:val="1011"/>
-        </w:numPr>
-        <w:pStyle w:val="Compact"/>
-      </w:pPr>
-      <w:r>
-        <w:t xml:space="preserve">Black box testing</w:t>
+          <w:numId w:val="1010"/>
+        </w:numPr>
+        <w:pStyle w:val="Compact"/>
+      </w:pPr>
+      <w:r>
+        <w:t xml:space="preserve">Automated testing where feasible</w:t>
       </w:r>
     </w:p>
     <w:p>
       <w:pPr>
         <w:numPr>
           <w:ilvl w:val="1"/>
-          <w:numId w:val="1011"/>
-        </w:numPr>
-        <w:pStyle w:val="Compact"/>
-      </w:pPr>
-      <w:r>
-        <w:t xml:space="preserve">Automated testing where feasible</w:t>
-      </w:r>
-    </w:p>
-    <w:p>
-      <w:pPr>
-        <w:numPr>
-          <w:ilvl w:val="1"/>
-          <w:numId w:val="1011"/>
+          <w:numId w:val="1010"/>
         </w:numPr>
         <w:pStyle w:val="Compact"/>
       </w:pPr>
@@ -3694,7 +3682,7 @@
       <w:pPr>
         <w:numPr>
           <w:ilvl w:val="0"/>
-          <w:numId w:val="1010"/>
+          <w:numId w:val="1009"/>
         </w:numPr>
         <w:pStyle w:val="Compact"/>
       </w:pPr>
@@ -3706,7 +3694,7 @@
       <w:pPr>
         <w:numPr>
           <w:ilvl w:val="0"/>
-          <w:numId w:val="1010"/>
+          <w:numId w:val="1009"/>
         </w:numPr>
         <w:pStyle w:val="Compact"/>
       </w:pPr>
@@ -3716,7 +3704,7 @@
     </w:p>
     <w:bookmarkEnd w:id="64"/>
     <w:bookmarkEnd w:id="65"/>
-    <w:bookmarkStart w:id="66" w:name="X18e50d433b7433585b73ce1bb6371cfd52451a3"/>
+    <w:bookmarkStart w:id="66" w:name="X6393d9e2aa59956f3531dd88817331b7fa920de"/>
     <w:p>
       <w:pPr>
         <w:pStyle w:val="Heading2"/>
@@ -3731,19 +3719,91 @@
         <w:tab/>
       </w:r>
       <w:r>
-        <w:t xml:space="preserve">Part 2: Object of Conformity Asssessment Requirements</w:t>
-      </w:r>
-    </w:p>
-    <w:p>
-      <w:pPr>
-        <w:numPr>
-          <w:ilvl w:val="0"/>
+        <w:t xml:space="preserve">Part 2: Object of Conformity Assessment Requirements</w:t>
+      </w:r>
+    </w:p>
+    <w:p>
+      <w:pPr>
+        <w:numPr>
+          <w:ilvl w:val="0"/>
+          <w:numId w:val="1011"/>
+        </w:numPr>
+        <w:pStyle w:val="Compact"/>
+      </w:pPr>
+      <w:r>
+        <w:t xml:space="preserve">The relevant specifications or standards used for the method of test SHALL published by a recognized body. These MAY include one or several of the following:</w:t>
+      </w:r>
+    </w:p>
+    <w:p>
+      <w:pPr>
+        <w:numPr>
+          <w:ilvl w:val="1"/>
           <w:numId w:val="1012"/>
         </w:numPr>
         <w:pStyle w:val="Compact"/>
       </w:pPr>
       <w:r>
-        <w:t xml:space="preserve">The relevant specifications or standards used for the method of test SHALL published by a recognized body. These MAY include one or several of the following:</w:t>
+        <w:t xml:space="preserve">JSON</w:t>
+      </w:r>
+    </w:p>
+    <w:p>
+      <w:pPr>
+        <w:numPr>
+          <w:ilvl w:val="1"/>
+          <w:numId w:val="1012"/>
+        </w:numPr>
+        <w:pStyle w:val="Compact"/>
+      </w:pPr>
+      <w:r>
+        <w:t xml:space="preserve">JSON-LD</w:t>
+      </w:r>
+    </w:p>
+    <w:p>
+      <w:pPr>
+        <w:numPr>
+          <w:ilvl w:val="1"/>
+          <w:numId w:val="1012"/>
+        </w:numPr>
+        <w:pStyle w:val="Compact"/>
+      </w:pPr>
+      <w:r>
+        <w:t xml:space="preserve">W3C VC Data Model</w:t>
+      </w:r>
+    </w:p>
+    <w:p>
+      <w:pPr>
+        <w:numPr>
+          <w:ilvl w:val="1"/>
+          <w:numId w:val="1012"/>
+        </w:numPr>
+        <w:pStyle w:val="Compact"/>
+      </w:pPr>
+      <w:r>
+        <w:t xml:space="preserve">ISO 18013-5</w:t>
+      </w:r>
+    </w:p>
+    <w:p>
+      <w:pPr>
+        <w:numPr>
+          <w:ilvl w:val="0"/>
+          <w:numId w:val="1011"/>
+        </w:numPr>
+        <w:pStyle w:val="Compact"/>
+      </w:pPr>
+      <w:r>
+        <w:t xml:space="preserve">A test plan that demonstrate conformance to the relevant specification or standard. The test plan should be sufficiently detailed to include specific test cases with specific inputs, outputs, execution conditions, testing procedures and expected results.</w:t>
+      </w:r>
+    </w:p>
+    <w:p>
+      <w:pPr>
+        <w:numPr>
+          <w:ilvl w:val="0"/>
+          <w:numId w:val="1011"/>
+        </w:numPr>
+        <w:pStyle w:val="Compact"/>
+      </w:pPr>
+      <w:r>
+        <w:t xml:space="preserve">Use cases SHALL be provided to illustrate how the digital credential behaves in context. Thes MAY include one or several of the following:</w:t>
       </w:r>
     </w:p>
     <w:p>
@@ -3755,7 +3815,7 @@
         <w:pStyle w:val="Compact"/>
       </w:pPr>
       <w:r>
-        <w:t xml:space="preserve">JSON</w:t>
+        <w:t xml:space="preserve">Issue Credential</w:t>
       </w:r>
     </w:p>
     <w:p>
@@ -3767,7 +3827,7 @@
         <w:pStyle w:val="Compact"/>
       </w:pPr>
       <w:r>
-        <w:t xml:space="preserve">JSON-LD</w:t>
+        <w:t xml:space="preserve">Present Credential.</w:t>
       </w:r>
     </w:p>
     <w:p>
@@ -3779,7 +3839,7 @@
         <w:pStyle w:val="Compact"/>
       </w:pPr>
       <w:r>
-        <w:t xml:space="preserve">W3C VC Data Model</w:t>
+        <w:t xml:space="preserve">Store Credential.</w:t>
       </w:r>
     </w:p>
     <w:p>
@@ -3791,31 +3851,43 @@
         <w:pStyle w:val="Compact"/>
       </w:pPr>
       <w:r>
-        <w:t xml:space="preserve">ISO 18013-5</w:t>
-      </w:r>
-    </w:p>
-    <w:p>
-      <w:pPr>
-        <w:numPr>
-          <w:ilvl w:val="0"/>
-          <w:numId w:val="1012"/>
-        </w:numPr>
-        <w:pStyle w:val="Compact"/>
-      </w:pPr>
-      <w:r>
-        <w:t xml:space="preserve">A test plan that demonstrate conformance to the relevant specification or standard. The test plan should be sufficiently detailed to include specific test cases with specific inputs, outputs, execution conditions, testing procedures and expected results.</w:t>
-      </w:r>
-    </w:p>
-    <w:p>
-      <w:pPr>
-        <w:numPr>
-          <w:ilvl w:val="0"/>
-          <w:numId w:val="1012"/>
-        </w:numPr>
-        <w:pStyle w:val="Compact"/>
-      </w:pPr>
-      <w:r>
-        <w:t xml:space="preserve">Use cases SHALL be provided to illustrate how the digital credential behaves in context. Thes MAY include one or several of the following:</w:t>
+        <w:t xml:space="preserve">Verify Credential</w:t>
+      </w:r>
+    </w:p>
+    <w:p>
+      <w:pPr>
+        <w:numPr>
+          <w:ilvl w:val="1"/>
+          <w:numId w:val="1013"/>
+        </w:numPr>
+        <w:pStyle w:val="Compact"/>
+      </w:pPr>
+      <w:r>
+        <w:t xml:space="preserve">Retrieve Credential</w:t>
+      </w:r>
+    </w:p>
+    <w:p>
+      <w:pPr>
+        <w:numPr>
+          <w:ilvl w:val="1"/>
+          <w:numId w:val="1013"/>
+        </w:numPr>
+        <w:pStyle w:val="Compact"/>
+      </w:pPr>
+      <w:r>
+        <w:t xml:space="preserve">Revoke Credential</w:t>
+      </w:r>
+    </w:p>
+    <w:p>
+      <w:pPr>
+        <w:numPr>
+          <w:ilvl w:val="0"/>
+          <w:numId w:val="1011"/>
+        </w:numPr>
+        <w:pStyle w:val="Compact"/>
+      </w:pPr>
+      <w:r>
+        <w:t xml:space="preserve">A digital credential SHALL be composed of three components:</w:t>
       </w:r>
     </w:p>
     <w:p>
@@ -3827,7 +3899,7 @@
         <w:pStyle w:val="Compact"/>
       </w:pPr>
       <w:r>
-        <w:t xml:space="preserve">Issue Credential</w:t>
+        <w:t xml:space="preserve">Credential metadata: One or more Credential Attributes that describe the properties or characteristics of the Credential;</w:t>
       </w:r>
     </w:p>
     <w:p>
@@ -3839,7 +3911,7 @@
         <w:pStyle w:val="Compact"/>
       </w:pPr>
       <w:r>
-        <w:t xml:space="preserve">Present Credential.</w:t>
+        <w:t xml:space="preserve">Credential payload: A set of one or more Claims asserted about one or more Subjects; and</w:t>
       </w:r>
     </w:p>
     <w:p>
@@ -3851,90 +3923,6 @@
         <w:pStyle w:val="Compact"/>
       </w:pPr>
       <w:r>
-        <w:t xml:space="preserve">Store Credential.</w:t>
-      </w:r>
-    </w:p>
-    <w:p>
-      <w:pPr>
-        <w:numPr>
-          <w:ilvl w:val="1"/>
-          <w:numId w:val="1014"/>
-        </w:numPr>
-        <w:pStyle w:val="Compact"/>
-      </w:pPr>
-      <w:r>
-        <w:t xml:space="preserve">Verify Credential</w:t>
-      </w:r>
-    </w:p>
-    <w:p>
-      <w:pPr>
-        <w:numPr>
-          <w:ilvl w:val="1"/>
-          <w:numId w:val="1014"/>
-        </w:numPr>
-        <w:pStyle w:val="Compact"/>
-      </w:pPr>
-      <w:r>
-        <w:t xml:space="preserve">Retrieve Credential</w:t>
-      </w:r>
-    </w:p>
-    <w:p>
-      <w:pPr>
-        <w:numPr>
-          <w:ilvl w:val="1"/>
-          <w:numId w:val="1014"/>
-        </w:numPr>
-        <w:pStyle w:val="Compact"/>
-      </w:pPr>
-      <w:r>
-        <w:t xml:space="preserve">Revoke Credential</w:t>
-      </w:r>
-    </w:p>
-    <w:p>
-      <w:pPr>
-        <w:numPr>
-          <w:ilvl w:val="0"/>
-          <w:numId w:val="1012"/>
-        </w:numPr>
-        <w:pStyle w:val="Compact"/>
-      </w:pPr>
-      <w:r>
-        <w:t xml:space="preserve">A digital credential SHALL be composed of three components:</w:t>
-      </w:r>
-    </w:p>
-    <w:p>
-      <w:pPr>
-        <w:numPr>
-          <w:ilvl w:val="1"/>
-          <w:numId w:val="1015"/>
-        </w:numPr>
-        <w:pStyle w:val="Compact"/>
-      </w:pPr>
-      <w:r>
-        <w:t xml:space="preserve">Credential metadata: One or more Credential Attributes that describe the properties or characteristics of the Credential;</w:t>
-      </w:r>
-    </w:p>
-    <w:p>
-      <w:pPr>
-        <w:numPr>
-          <w:ilvl w:val="1"/>
-          <w:numId w:val="1015"/>
-        </w:numPr>
-        <w:pStyle w:val="Compact"/>
-      </w:pPr>
-      <w:r>
-        <w:t xml:space="preserve">Credential payload: A set of one or more Claims asserted about one or more Subjects; and</w:t>
-      </w:r>
-    </w:p>
-    <w:p>
-      <w:pPr>
-        <w:numPr>
-          <w:ilvl w:val="1"/>
-          <w:numId w:val="1015"/>
-        </w:numPr>
-        <w:pStyle w:val="Compact"/>
-      </w:pPr>
-      <w:r>
         <w:t xml:space="preserve">Credential proofs: One or more methods or mechanisms that are used to verify that the Issuer authored the Credential and that the Credential has not been tampered with.</w:t>
       </w:r>
     </w:p>
@@ -3942,7 +3930,7 @@
       <w:pPr>
         <w:numPr>
           <w:ilvl w:val="0"/>
-          <w:numId w:val="1012"/>
+          <w:numId w:val="1011"/>
         </w:numPr>
         <w:pStyle w:val="Compact"/>
       </w:pPr>
@@ -3954,7 +3942,7 @@
       <w:pPr>
         <w:numPr>
           <w:ilvl w:val="0"/>
-          <w:numId w:val="1012"/>
+          <w:numId w:val="1011"/>
         </w:numPr>
         <w:pStyle w:val="Compact"/>
       </w:pPr>
@@ -3966,7 +3954,7 @@
       <w:pPr>
         <w:numPr>
           <w:ilvl w:val="0"/>
-          <w:numId w:val="1012"/>
+          <w:numId w:val="1011"/>
         </w:numPr>
         <w:pStyle w:val="Compact"/>
       </w:pPr>
@@ -3978,12 +3966,12 @@
       <w:pPr>
         <w:numPr>
           <w:ilvl w:val="0"/>
-          <w:numId w:val="1012"/>
-        </w:numPr>
-        <w:pStyle w:val="Compact"/>
-      </w:pPr>
-      <w:r>
-        <w:t xml:space="preserve">A digtal credential SHALL demonstrate that it can be cryptograhically verified using a minimum of two independent implementations.</w:t>
+          <w:numId w:val="1011"/>
+        </w:numPr>
+        <w:pStyle w:val="Compact"/>
+      </w:pPr>
+      <w:r>
+        <w:t xml:space="preserve">A digital credential SHALL demonstrate that it can be cryptographically verified using a minimum of two independent implementations.</w:t>
       </w:r>
     </w:p>
     <w:bookmarkEnd w:id="66"/>
@@ -4085,18 +4073,6 @@
         <w:t xml:space="preserve">Review and Decision</w:t>
       </w:r>
     </w:p>
-    <w:p>
-      <w:pPr>
-        <w:pStyle w:val="FirstParagraph"/>
-      </w:pPr>
-      <w:r>
-        <w:rPr>
-          <w:iCs/>
-          <w:i/>
-        </w:rPr>
-        <w:t xml:space="preserve">Review is the final stage of checking before taking the decision as to whether or not the object of conformity assessment e.g. product, service and system, has been reliably demonstrated to fulfil the specified requirements.</w:t>
-      </w:r>
-    </w:p>
     <w:bookmarkEnd w:id="69"/>
     <w:bookmarkStart w:id="70" w:name="attestation"/>
     <w:p>
@@ -4114,101 +4090,12 @@
       </w:r>
       <w:r>
         <w:t xml:space="preserve">Attestation</w:t>
-      </w:r>
-    </w:p>
-    <w:p>
-      <w:pPr>
-        <w:pStyle w:val="FirstParagraph"/>
-      </w:pPr>
-      <w:r>
-        <w:rPr>
-          <w:iCs/>
-          <w:i/>
-        </w:rPr>
-        <w:t xml:space="preserve">The</w:t>
-      </w:r>
-      <w:r>
-        <w:rPr>
-          <w:iCs/>
-          <w:i/>
-        </w:rPr>
-        <w:t xml:space="preserve"> </w:t>
-      </w:r>
-      <w:r>
-        <w:rPr>
-          <w:iCs/>
-          <w:i/>
-        </w:rPr>
-        <w:t xml:space="preserve">“</w:t>
-      </w:r>
-      <w:r>
-        <w:rPr>
-          <w:iCs/>
-          <w:i/>
-        </w:rPr>
-        <w:t xml:space="preserve">statement of conformity</w:t>
-      </w:r>
-      <w:r>
-        <w:rPr>
-          <w:iCs/>
-          <w:i/>
-        </w:rPr>
-        <w:t xml:space="preserve">”</w:t>
-      </w:r>
-      <w:r>
-        <w:rPr>
-          <w:iCs/>
-          <w:i/>
-        </w:rPr>
-        <w:t xml:space="preserve">, a standardizedc expression used to include then means of communicating that fulfilment of conformity assessment requirements has been demonstrated. It should be noted that a</w:t>
-      </w:r>
-      <w:r>
-        <w:rPr>
-          <w:iCs/>
-          <w:i/>
-        </w:rPr>
-        <w:t xml:space="preserve"> </w:t>
-      </w:r>
-      <w:r>
-        <w:rPr>
-          <w:iCs/>
-          <w:i/>
-        </w:rPr>
-        <w:t xml:space="preserve">“</w:t>
-      </w:r>
-      <w:r>
-        <w:rPr>
-          <w:iCs/>
-          <w:i/>
-        </w:rPr>
-        <w:t xml:space="preserve">statement of conformity</w:t>
-      </w:r>
-      <w:r>
-        <w:rPr>
-          <w:iCs/>
-          <w:i/>
-        </w:rPr>
-        <w:t xml:space="preserve">”</w:t>
-      </w:r>
-      <w:r>
-        <w:rPr>
-          <w:iCs/>
-          <w:i/>
-        </w:rPr>
-        <w:t xml:space="preserve"> </w:t>
-      </w:r>
-      <w:r>
-        <w:rPr>
-          <w:iCs/>
-          <w:i/>
-        </w:rPr>
-        <w:t xml:space="preserve">may include non fulfilment of specified requirements.</w:t>
       </w:r>
     </w:p>
     <w:bookmarkEnd w:id="70"/>
     <w:bookmarkEnd w:id="71"/>
     <w:bookmarkEnd w:id="72"/>
-    <w:bookmarkStart w:id="84" w:name="X36b98571f4fe5b4f2c1db59d4a244978ccfbfec"/>
+    <w:bookmarkStart w:id="83" w:name="X36b98571f4fe5b4f2c1db59d4a244978ccfbfec"/>
     <w:p>
       <w:pPr>
         <w:pStyle w:val="Heading1"/>
@@ -4226,7 +4113,7 @@
         <w:t xml:space="preserve">Object of Conformity Assessment Specification: Credential Format</w:t>
       </w:r>
     </w:p>
-    <w:bookmarkStart w:id="78" w:name="X3ec30eb26b376a3ac71ec5a2c2d221dc2a89dbc"/>
+    <w:bookmarkStart w:id="77" w:name="X3ec30eb26b376a3ac71ec5a2c2d221dc2a89dbc"/>
     <w:p>
       <w:pPr>
         <w:pStyle w:val="Heading2"/>
@@ -4318,7 +4205,7 @@
         <w:pStyle w:val="FirstParagraph"/>
       </w:pPr>
       <w:r>
-        <w:t xml:space="preserve">The use case SHOULD describe a WALLET scenario or an ISSUER scenario.</w:t>
+        <w:t xml:space="preserve">The use case SHOULD describe a HOLDER scenario or an ISSUER scenario.</w:t>
       </w:r>
     </w:p>
     <w:bookmarkEnd w:id="74"/>
@@ -4345,26 +4232,14 @@
         <w:pStyle w:val="FirstParagraph"/>
       </w:pPr>
       <w:r>
-        <w:t xml:space="preserve">Credential formats SHALL be:</w:t>
-      </w:r>
-    </w:p>
-    <w:p>
-      <w:pPr>
-        <w:numPr>
-          <w:ilvl w:val="0"/>
-          <w:numId w:val="1016"/>
-        </w:numPr>
-        <w:pStyle w:val="Compact"/>
-      </w:pPr>
-      <w:r>
-        <w:t xml:space="preserve">AnonCreds</w:t>
-      </w:r>
-    </w:p>
-    <w:p>
-      <w:pPr>
-        <w:numPr>
-          <w:ilvl w:val="0"/>
-          <w:numId w:val="1016"/>
+        <w:t xml:space="preserve">Examples of credential formats COULD be:</w:t>
+      </w:r>
+    </w:p>
+    <w:p>
+      <w:pPr>
+        <w:numPr>
+          <w:ilvl w:val="0"/>
+          <w:numId w:val="1015"/>
         </w:numPr>
         <w:pStyle w:val="Compact"/>
       </w:pPr>
@@ -4376,7 +4251,7 @@
       <w:pPr>
         <w:numPr>
           <w:ilvl w:val="0"/>
-          <w:numId w:val="1016"/>
+          <w:numId w:val="1015"/>
         </w:numPr>
         <w:pStyle w:val="Compact"/>
       </w:pPr>
@@ -4388,7 +4263,7 @@
       <w:pPr>
         <w:numPr>
           <w:ilvl w:val="0"/>
-          <w:numId w:val="1016"/>
+          <w:numId w:val="1015"/>
         </w:numPr>
         <w:pStyle w:val="Compact"/>
       </w:pPr>
@@ -4400,7 +4275,7 @@
       <w:pPr>
         <w:numPr>
           <w:ilvl w:val="0"/>
-          <w:numId w:val="1016"/>
+          <w:numId w:val="1015"/>
         </w:numPr>
         <w:pStyle w:val="Compact"/>
       </w:pPr>
@@ -4412,7 +4287,7 @@
       <w:pPr>
         <w:numPr>
           <w:ilvl w:val="0"/>
-          <w:numId w:val="1016"/>
+          <w:numId w:val="1015"/>
         </w:numPr>
         <w:pStyle w:val="Compact"/>
       </w:pPr>
@@ -4424,7 +4299,7 @@
       <w:pPr>
         <w:numPr>
           <w:ilvl w:val="0"/>
-          <w:numId w:val="1016"/>
+          <w:numId w:val="1015"/>
         </w:numPr>
         <w:pStyle w:val="Compact"/>
       </w:pPr>
@@ -4436,7 +4311,7 @@
       <w:pPr>
         <w:numPr>
           <w:ilvl w:val="0"/>
-          <w:numId w:val="1016"/>
+          <w:numId w:val="1015"/>
         </w:numPr>
         <w:pStyle w:val="Compact"/>
       </w:pPr>
@@ -4448,7 +4323,7 @@
       <w:pPr>
         <w:numPr>
           <w:ilvl w:val="0"/>
-          <w:numId w:val="1016"/>
+          <w:numId w:val="1015"/>
         </w:numPr>
         <w:pStyle w:val="Compact"/>
       </w:pPr>
@@ -4460,7 +4335,7 @@
       <w:pPr>
         <w:numPr>
           <w:ilvl w:val="0"/>
-          <w:numId w:val="1016"/>
+          <w:numId w:val="1015"/>
         </w:numPr>
         <w:pStyle w:val="Compact"/>
       </w:pPr>
@@ -4472,7 +4347,7 @@
       <w:pPr>
         <w:numPr>
           <w:ilvl w:val="0"/>
-          <w:numId w:val="1016"/>
+          <w:numId w:val="1015"/>
         </w:numPr>
         <w:pStyle w:val="Compact"/>
       </w:pPr>
@@ -4484,7 +4359,7 @@
       <w:pPr>
         <w:numPr>
           <w:ilvl w:val="0"/>
-          <w:numId w:val="1016"/>
+          <w:numId w:val="1015"/>
         </w:numPr>
         <w:pStyle w:val="Compact"/>
       </w:pPr>
@@ -4493,7 +4368,7 @@
       </w:r>
     </w:p>
     <w:bookmarkEnd w:id="75"/>
-    <w:bookmarkStart w:id="77" w:name="X2a344057a4a57a99cfa24e85d01a03ab50a84a2"/>
+    <w:bookmarkStart w:id="76" w:name="X2a344057a4a57a99cfa24e85d01a03ab50a84a2"/>
     <w:p>
       <w:pPr>
         <w:pStyle w:val="Heading3"/>
@@ -4511,35 +4386,28 @@
         <w:t xml:space="preserve">Determination of Activities and Methods of Test</w:t>
       </w:r>
     </w:p>
-    <w:p>
-      <w:pPr>
-        <w:numPr>
-          <w:ilvl w:val="0"/>
-          <w:numId w:val="1017"/>
-        </w:numPr>
-        <w:pStyle w:val="Compact"/>
-      </w:pPr>
-      <w:r>
-        <w:t xml:space="preserve">Provide a description of activities undertaken and</w:t>
-      </w:r>
-      <w:r>
-        <w:t xml:space="preserve"> </w:t>
-      </w:r>
-      <w:hyperlink r:id="rId76">
-        <w:r>
-          <w:rPr>
-            <w:rStyle w:val="Hyperlink"/>
-          </w:rPr>
-          <w:t xml:space="preserve">methods of test</w:t>
-        </w:r>
-      </w:hyperlink>
-      <w:r>
-        <w:t xml:space="preserve">. used to btain information regarding the fulfillment of the conformity assessment requirements.</w:t>
-      </w:r>
-    </w:p>
+    <w:bookmarkEnd w:id="76"/>
     <w:bookmarkEnd w:id="77"/>
+    <w:bookmarkStart w:id="78" w:name="X0105fb22a852b3405aaa484b9207974f6ab8dd6"/>
+    <w:p>
+      <w:pPr>
+        <w:pStyle w:val="Heading2"/>
+      </w:pPr>
+      <w:r>
+        <w:rPr>
+          <w:rStyle w:val="SectionNumber"/>
+        </w:rPr>
+        <w:t xml:space="preserve">5.2</w:t>
+      </w:r>
+      <w:r>
+        <w:tab/>
+      </w:r>
+      <w:r>
+        <w:t xml:space="preserve">Part 2: Object of Conformity Assessment Requirements</w:t>
+      </w:r>
+    </w:p>
     <w:bookmarkEnd w:id="78"/>
-    <w:bookmarkStart w:id="79" w:name="Xb9ce4cdd3aa33d45f6d0e0ed802b79f6ff69aec"/>
+    <w:bookmarkStart w:id="82" w:name="X2195165d24808d5b406ee9a276ea145949d144d"/>
     <w:p>
       <w:pPr>
         <w:pStyle w:val="Heading2"/>
@@ -4548,13 +4416,108 @@
         <w:rPr>
           <w:rStyle w:val="SectionNumber"/>
         </w:rPr>
-        <w:t xml:space="preserve">5.2</w:t>
+        <w:t xml:space="preserve">5.3</w:t>
       </w:r>
       <w:r>
         <w:tab/>
       </w:r>
       <w:r>
-        <w:t xml:space="preserve">Part 2: Object of Conformity Asssessment Requirements</w:t>
+        <w:t xml:space="preserve">Part 3: Determination of Outputs, Review and Attestation</w:t>
+      </w:r>
+    </w:p>
+    <w:bookmarkStart w:id="79" w:name="determination-of-outputs-1"/>
+    <w:p>
+      <w:pPr>
+        <w:pStyle w:val="Heading3"/>
+      </w:pPr>
+      <w:r>
+        <w:rPr>
+          <w:rStyle w:val="SectionNumber"/>
+        </w:rPr>
+        <w:t xml:space="preserve">5.3.1</w:t>
+      </w:r>
+      <w:r>
+        <w:tab/>
+      </w:r>
+      <w:r>
+        <w:t xml:space="preserve">Determination of Outputs</w:t>
+      </w:r>
+    </w:p>
+    <w:bookmarkEnd w:id="79"/>
+    <w:bookmarkStart w:id="80" w:name="review-and-decision-1"/>
+    <w:p>
+      <w:pPr>
+        <w:pStyle w:val="Heading3"/>
+      </w:pPr>
+      <w:r>
+        <w:rPr>
+          <w:rStyle w:val="SectionNumber"/>
+        </w:rPr>
+        <w:t xml:space="preserve">5.3.2</w:t>
+      </w:r>
+      <w:r>
+        <w:tab/>
+      </w:r>
+      <w:r>
+        <w:t xml:space="preserve">Review and Decision</w:t>
+      </w:r>
+    </w:p>
+    <w:bookmarkEnd w:id="80"/>
+    <w:bookmarkStart w:id="81" w:name="attestation-1"/>
+    <w:p>
+      <w:pPr>
+        <w:pStyle w:val="Heading3"/>
+      </w:pPr>
+      <w:r>
+        <w:rPr>
+          <w:rStyle w:val="SectionNumber"/>
+        </w:rPr>
+        <w:t xml:space="preserve">5.3.3</w:t>
+      </w:r>
+      <w:r>
+        <w:tab/>
+      </w:r>
+      <w:r>
+        <w:t xml:space="preserve">Attestation</w:t>
+      </w:r>
+    </w:p>
+    <w:bookmarkEnd w:id="81"/>
+    <w:bookmarkEnd w:id="82"/>
+    <w:bookmarkEnd w:id="83"/>
+    <w:bookmarkStart w:id="98" w:name="X9470721e205c7fb086ccb2caf37471a85905e48"/>
+    <w:p>
+      <w:pPr>
+        <w:pStyle w:val="Heading1"/>
+      </w:pPr>
+      <w:r>
+        <w:rPr>
+          <w:rStyle w:val="SectionNumber"/>
+        </w:rPr>
+        <w:t xml:space="preserve">6</w:t>
+      </w:r>
+      <w:r>
+        <w:tab/>
+      </w:r>
+      <w:r>
+        <w:t xml:space="preserve">Object of Conformity Assessment Specification: Decentralized Identifier</w:t>
+      </w:r>
+    </w:p>
+    <w:bookmarkStart w:id="92" w:name="X844644a7c3942a75913fe25a31417c14708b517"/>
+    <w:p>
+      <w:pPr>
+        <w:pStyle w:val="Heading2"/>
+      </w:pPr>
+      <w:r>
+        <w:rPr>
+          <w:rStyle w:val="SectionNumber"/>
+        </w:rPr>
+        <w:t xml:space="preserve">6.1</w:t>
+      </w:r>
+      <w:r>
+        <w:tab/>
+      </w:r>
+      <w:r>
+        <w:t xml:space="preserve">Part 1: Object of Conformity Assessment Specifications</w:t>
       </w:r>
     </w:p>
     <w:p>
@@ -4562,418 +4525,32 @@
         <w:pStyle w:val="FirstParagraph"/>
       </w:pPr>
       <w:r>
-        <w:t xml:space="preserve">Conformity assessment requirements:</w:t>
-      </w:r>
-    </w:p>
-    <w:p>
-      <w:pPr>
-        <w:pStyle w:val="BodyText"/>
-      </w:pPr>
-      <w:r>
-        <w:t xml:space="preserve">ISO Conventions for Requirements</w:t>
-      </w:r>
-    </w:p>
-    <w:p>
-      <w:pPr>
-        <w:numPr>
-          <w:ilvl w:val="0"/>
-          <w:numId w:val="1018"/>
-        </w:numPr>
-        <w:pStyle w:val="Compact"/>
-      </w:pPr>
-      <w:r>
-        <w:rPr>
-          <w:bCs/>
-          <w:b/>
-        </w:rPr>
-        <w:t xml:space="preserve">Requirements</w:t>
-      </w:r>
-      <w:r>
-        <w:t xml:space="preserve"> </w:t>
-      </w:r>
-      <w:r>
-        <w:t xml:space="preserve">- SHALL, SHALL NOT</w:t>
-      </w:r>
-    </w:p>
-    <w:p>
-      <w:pPr>
-        <w:numPr>
-          <w:ilvl w:val="0"/>
-          <w:numId w:val="1018"/>
-        </w:numPr>
-        <w:pStyle w:val="Compact"/>
-      </w:pPr>
-      <w:r>
-        <w:rPr>
-          <w:bCs/>
-          <w:b/>
-        </w:rPr>
-        <w:t xml:space="preserve">Recommendations</w:t>
-      </w:r>
-      <w:r>
-        <w:t xml:space="preserve"> </w:t>
-      </w:r>
-      <w:r>
-        <w:t xml:space="preserve">- SHOULD, SHOULD NOT</w:t>
-      </w:r>
-    </w:p>
-    <w:p>
-      <w:pPr>
-        <w:numPr>
-          <w:ilvl w:val="0"/>
-          <w:numId w:val="1018"/>
-        </w:numPr>
-        <w:pStyle w:val="Compact"/>
-      </w:pPr>
-      <w:r>
-        <w:rPr>
-          <w:bCs/>
-          <w:b/>
-        </w:rPr>
-        <w:t xml:space="preserve">Permission</w:t>
-      </w:r>
-      <w:r>
-        <w:t xml:space="preserve"> </w:t>
-      </w:r>
-      <w:r>
-        <w:t xml:space="preserve">- MAY, MAY NOT</w:t>
-      </w:r>
-    </w:p>
-    <w:p>
-      <w:pPr>
-        <w:numPr>
-          <w:ilvl w:val="0"/>
-          <w:numId w:val="1018"/>
-        </w:numPr>
-        <w:pStyle w:val="Compact"/>
-      </w:pPr>
-      <w:r>
-        <w:rPr>
-          <w:bCs/>
-          <w:b/>
-        </w:rPr>
-        <w:t xml:space="preserve">Possibility and Capability</w:t>
-      </w:r>
-      <w:r>
-        <w:t xml:space="preserve"> </w:t>
-      </w:r>
-      <w:r>
-        <w:t xml:space="preserve">- CAN, CANNOT</w:t>
-      </w:r>
-    </w:p>
-    <w:p>
-      <w:pPr>
-        <w:numPr>
-          <w:ilvl w:val="0"/>
-          <w:numId w:val="1019"/>
-        </w:numPr>
-        <w:pStyle w:val="Compact"/>
-      </w:pPr>
-      <w:r>
-        <w:t xml:space="preserve">Conformity Assessment requirement 1</w:t>
-      </w:r>
-    </w:p>
-    <w:p>
-      <w:pPr>
-        <w:numPr>
-          <w:ilvl w:val="0"/>
-          <w:numId w:val="1019"/>
-        </w:numPr>
-        <w:pStyle w:val="Compact"/>
-      </w:pPr>
-      <w:r>
-        <w:t xml:space="preserve">…</w:t>
-      </w:r>
-    </w:p>
-    <w:bookmarkEnd w:id="79"/>
-    <w:bookmarkStart w:id="83" w:name="X2195165d24808d5b406ee9a276ea145949d144d"/>
-    <w:p>
-      <w:pPr>
-        <w:pStyle w:val="Heading2"/>
-      </w:pPr>
-      <w:r>
-        <w:rPr>
-          <w:rStyle w:val="SectionNumber"/>
-        </w:rPr>
-        <w:t xml:space="preserve">5.3</w:t>
-      </w:r>
-      <w:r>
-        <w:tab/>
-      </w:r>
-      <w:r>
-        <w:t xml:space="preserve">Part 3: Determination of Outputs, Review and Attestation</w:t>
-      </w:r>
-    </w:p>
-    <w:bookmarkStart w:id="80" w:name="determination-of-outputs-1"/>
-    <w:p>
-      <w:pPr>
-        <w:pStyle w:val="Heading3"/>
-      </w:pPr>
-      <w:r>
-        <w:rPr>
-          <w:rStyle w:val="SectionNumber"/>
-        </w:rPr>
-        <w:t xml:space="preserve">5.3.1</w:t>
-      </w:r>
-      <w:r>
-        <w:tab/>
-      </w:r>
-      <w:r>
-        <w:t xml:space="preserve">Determination of Outputs</w:t>
-      </w:r>
-    </w:p>
-    <w:p>
-      <w:pPr>
-        <w:pStyle w:val="FirstParagraph"/>
-      </w:pPr>
+        <w:t xml:space="preserve">A DID is a simple text string consisting of three parts: 1) the</w:t>
+      </w:r>
+      <w:r>
+        <w:t xml:space="preserve"> </w:t>
+      </w:r>
       <w:r>
         <w:rPr>
           <w:iCs/>
           <w:i/>
         </w:rPr>
-        <w:t xml:space="preserve">Determination of</w:t>
+        <w:t xml:space="preserve">did</w:t>
+      </w:r>
+      <w:r>
+        <w:t xml:space="preserve"> </w:t>
+      </w:r>
+      <w:r>
+        <w:t xml:space="preserve">URI scheme identifier, 2) the identifier for the</w:t>
+      </w:r>
+      <w:r>
+        <w:t xml:space="preserve"> </w:t>
       </w:r>
       <w:r>
         <w:rPr>
           <w:iCs/>
           <w:i/>
         </w:rPr>
-        <w:t xml:space="preserve"> </w:t>
-      </w:r>
-      <w:hyperlink r:id="rId67">
-        <w:r>
-          <w:rPr>
-            <w:rStyle w:val="Hyperlink"/>
-            <w:iCs/>
-            <w:i/>
-          </w:rPr>
-          <w:t xml:space="preserve">outputs</w:t>
-        </w:r>
-      </w:hyperlink>
-      <w:r>
-        <w:rPr>
-          <w:iCs/>
-          <w:i/>
-        </w:rPr>
-        <w:t xml:space="preserve"> </w:t>
-      </w:r>
-      <w:r>
-        <w:rPr>
-          <w:iCs/>
-          <w:i/>
-        </w:rPr>
-        <w:t xml:space="preserve">that are used as input into the review, decision and attestation stage.</w:t>
-      </w:r>
-    </w:p>
-    <w:bookmarkEnd w:id="80"/>
-    <w:bookmarkStart w:id="81" w:name="review-and-decision-1"/>
-    <w:p>
-      <w:pPr>
-        <w:pStyle w:val="Heading3"/>
-      </w:pPr>
-      <w:r>
-        <w:rPr>
-          <w:rStyle w:val="SectionNumber"/>
-        </w:rPr>
-        <w:t xml:space="preserve">5.3.2</w:t>
-      </w:r>
-      <w:r>
-        <w:tab/>
-      </w:r>
-      <w:r>
-        <w:t xml:space="preserve">Review and Decision</w:t>
-      </w:r>
-    </w:p>
-    <w:p>
-      <w:pPr>
-        <w:pStyle w:val="FirstParagraph"/>
-      </w:pPr>
-      <w:r>
-        <w:rPr>
-          <w:iCs/>
-          <w:i/>
-        </w:rPr>
-        <w:t xml:space="preserve">Review is the final stage of checking before taking the decision as to whether or not the object of conformity assessment e.g. product, service and system, has been reliably demonstrated to fulfil the specified requirements.</w:t>
-      </w:r>
-    </w:p>
-    <w:bookmarkEnd w:id="81"/>
-    <w:bookmarkStart w:id="82" w:name="attestation-1"/>
-    <w:p>
-      <w:pPr>
-        <w:pStyle w:val="Heading3"/>
-      </w:pPr>
-      <w:r>
-        <w:rPr>
-          <w:rStyle w:val="SectionNumber"/>
-        </w:rPr>
-        <w:t xml:space="preserve">5.3.3</w:t>
-      </w:r>
-      <w:r>
-        <w:tab/>
-      </w:r>
-      <w:r>
-        <w:t xml:space="preserve">Attestation</w:t>
-      </w:r>
-    </w:p>
-    <w:p>
-      <w:pPr>
-        <w:pStyle w:val="FirstParagraph"/>
-      </w:pPr>
-      <w:r>
-        <w:rPr>
-          <w:iCs/>
-          <w:i/>
-        </w:rPr>
-        <w:t xml:space="preserve">The</w:t>
-      </w:r>
-      <w:r>
-        <w:rPr>
-          <w:iCs/>
-          <w:i/>
-        </w:rPr>
-        <w:t xml:space="preserve"> </w:t>
-      </w:r>
-      <w:r>
-        <w:rPr>
-          <w:iCs/>
-          <w:i/>
-        </w:rPr>
-        <w:t xml:space="preserve">“</w:t>
-      </w:r>
-      <w:r>
-        <w:rPr>
-          <w:iCs/>
-          <w:i/>
-        </w:rPr>
-        <w:t xml:space="preserve">statement of conformity</w:t>
-      </w:r>
-      <w:r>
-        <w:rPr>
-          <w:iCs/>
-          <w:i/>
-        </w:rPr>
-        <w:t xml:space="preserve">”</w:t>
-      </w:r>
-      <w:r>
-        <w:rPr>
-          <w:iCs/>
-          <w:i/>
-        </w:rPr>
-        <w:t xml:space="preserve">, a standardizedc expression used to include then means of communicating that fulfilment of conformity assessment requirements has been demonstrated. It should be noted that a</w:t>
-      </w:r>
-      <w:r>
-        <w:rPr>
-          <w:iCs/>
-          <w:i/>
-        </w:rPr>
-        <w:t xml:space="preserve"> </w:t>
-      </w:r>
-      <w:r>
-        <w:rPr>
-          <w:iCs/>
-          <w:i/>
-        </w:rPr>
-        <w:t xml:space="preserve">“</w:t>
-      </w:r>
-      <w:r>
-        <w:rPr>
-          <w:iCs/>
-          <w:i/>
-        </w:rPr>
-        <w:t xml:space="preserve">statement of conformity</w:t>
-      </w:r>
-      <w:r>
-        <w:rPr>
-          <w:iCs/>
-          <w:i/>
-        </w:rPr>
-        <w:t xml:space="preserve">”</w:t>
-      </w:r>
-      <w:r>
-        <w:rPr>
-          <w:iCs/>
-          <w:i/>
-        </w:rPr>
-        <w:t xml:space="preserve"> </w:t>
-      </w:r>
-      <w:r>
-        <w:rPr>
-          <w:iCs/>
-          <w:i/>
-        </w:rPr>
-        <w:t xml:space="preserve">may include non fulfilment of specified requirements.</w:t>
-      </w:r>
-    </w:p>
-    <w:bookmarkEnd w:id="82"/>
-    <w:bookmarkEnd w:id="83"/>
-    <w:bookmarkEnd w:id="84"/>
-    <w:bookmarkStart w:id="99" w:name="X9470721e205c7fb086ccb2caf37471a85905e48"/>
-    <w:p>
-      <w:pPr>
-        <w:pStyle w:val="Heading1"/>
-      </w:pPr>
-      <w:r>
-        <w:rPr>
-          <w:rStyle w:val="SectionNumber"/>
-        </w:rPr>
-        <w:t xml:space="preserve">6</w:t>
-      </w:r>
-      <w:r>
-        <w:tab/>
-      </w:r>
-      <w:r>
-        <w:t xml:space="preserve">Object of Conformity Assessment Specification: Decentralized Identifier</w:t>
-      </w:r>
-    </w:p>
-    <w:bookmarkStart w:id="92" w:name="X844644a7c3942a75913fe25a31417c14708b517"/>
-    <w:p>
-      <w:pPr>
-        <w:pStyle w:val="Heading2"/>
-      </w:pPr>
-      <w:r>
-        <w:rPr>
-          <w:rStyle w:val="SectionNumber"/>
-        </w:rPr>
-        <w:t xml:space="preserve">6.1</w:t>
-      </w:r>
-      <w:r>
-        <w:tab/>
-      </w:r>
-      <w:r>
-        <w:t xml:space="preserve">Part 1: Object of Conformity Assessment Specifications</w:t>
-      </w:r>
-    </w:p>
-    <w:p>
-      <w:pPr>
-        <w:pStyle w:val="FirstParagraph"/>
-      </w:pPr>
-      <w:r>
-        <w:t xml:space="preserve">A DID is a simple text string consisting of three parts: 1) the</w:t>
-      </w:r>
-      <w:r>
-        <w:t xml:space="preserve"> </w:t>
-      </w:r>
-      <w:r>
-        <w:rPr>
-          <w:iCs/>
-          <w:i/>
-        </w:rPr>
-        <w:t xml:space="preserve">did</w:t>
-      </w:r>
-      <w:r>
-        <w:t xml:space="preserve"> </w:t>
-      </w:r>
-      <w:r>
-        <w:t xml:space="preserve">URI scheme identifier, 2) the identifier for the</w:t>
-      </w:r>
-      <w:r>
-        <w:t xml:space="preserve"> </w:t>
-      </w:r>
-      <w:r>
-        <w:rPr>
-          <w:iCs/>
-          <w:i/>
-        </w:rPr>
         <w:t xml:space="preserve">DID method</w:t>
       </w:r>
       <w:r>
@@ -4982,25 +4559,25 @@
     </w:p>
     <w:p>
       <w:pPr>
-        <w:pStyle w:val="CaptionedFigure"/>
+        <w:pStyle w:val="BodyText"/>
       </w:pPr>
       <w:r>
         <w:drawing>
           <wp:inline>
             <wp:extent cx="5943600" cy="1866290"/>
             <wp:effectExtent b="0" l="0" r="0" t="0"/>
-            <wp:docPr descr="Parts of DID" title="" id="86" name="Picture"/>
+            <wp:docPr descr="Parts of DID" title="" id="85" name="Picture"/>
             <a:graphic>
               <a:graphicData uri="http://schemas.openxmlformats.org/drawingml/2006/picture">
                 <pic:pic>
                   <pic:nvPicPr>
-                    <pic:cNvPr descr="../images/parts-of-did.png" id="87" name="Picture"/>
+                    <pic:cNvPr descr="../images/parts-of-did.png" id="86" name="Picture"/>
                     <pic:cNvPicPr>
                       <a:picLocks noChangeArrowheads="1" noChangeAspect="1"/>
                     </pic:cNvPicPr>
                   </pic:nvPicPr>
                   <pic:blipFill>
-                    <a:blip r:embed="rId85"/>
+                    <a:blip r:embed="rId84"/>
                     <a:stretch>
                       <a:fillRect/>
                     </a:stretch>
@@ -5026,14 +4603,17 @@
           </wp:inline>
         </w:drawing>
       </w:r>
-    </w:p>
-    <w:p>
-      <w:pPr>
-        <w:pStyle w:val="ImageCaption"/>
-      </w:pPr>
-      <w:r>
-        <w:t xml:space="preserve">Parts of DID</w:t>
-      </w:r>
+      <w:r>
+        <w:t xml:space="preserve"> </w:t>
+      </w:r>
+      <w:hyperlink r:id="rId87">
+        <w:r>
+          <w:rPr>
+            <w:rStyle w:val="Hyperlink"/>
+          </w:rPr>
+          <w:t xml:space="preserve">Image: W3C Decentralized Identifiers (DIDs) v1.0</w:t>
+        </w:r>
+      </w:hyperlink>
     </w:p>
     <w:bookmarkStart w:id="88" w:name="related-definitions-2"/>
     <w:p>
@@ -5112,7 +4692,7 @@
     </w:p>
     <w:bookmarkEnd w:id="91"/>
     <w:bookmarkEnd w:id="92"/>
-    <w:bookmarkStart w:id="94" w:name="Xaf40866c39b34a10992688e26861350a1d481eb"/>
+    <w:bookmarkStart w:id="93" w:name="Xf25c37e80bcbe500db93294ec59b671c7b82dd1"/>
     <w:p>
       <w:pPr>
         <w:pStyle w:val="Heading2"/>
@@ -5127,24 +4707,24 @@
         <w:tab/>
       </w:r>
       <w:r>
-        <w:t xml:space="preserve">Part 2: Object of Conformity Asssessment Requirements</w:t>
-      </w:r>
-    </w:p>
-    <w:p>
-      <w:pPr>
-        <w:numPr>
-          <w:ilvl w:val="0"/>
-          <w:numId w:val="1020"/>
-        </w:numPr>
-        <w:pStyle w:val="Compact"/>
-      </w:pPr>
-      <w:r>
-        <w:t xml:space="preserve">Decentralized Identifiers SHALL conform with W3C’s reccomendations for</w:t>
-      </w:r>
-      <w:r>
-        <w:t xml:space="preserve"> </w:t>
-      </w:r>
-      <w:hyperlink r:id="rId93">
+        <w:t xml:space="preserve">Part 2: Object of Conformity Assessment Requirements</w:t>
+      </w:r>
+    </w:p>
+    <w:p>
+      <w:pPr>
+        <w:numPr>
+          <w:ilvl w:val="0"/>
+          <w:numId w:val="1016"/>
+        </w:numPr>
+        <w:pStyle w:val="Compact"/>
+      </w:pPr>
+      <w:r>
+        <w:t xml:space="preserve">Decentralized Identifiers SHALL conform with W3C’s recommendations for</w:t>
+      </w:r>
+      <w:r>
+        <w:t xml:space="preserve"> </w:t>
+      </w:r>
+      <w:hyperlink r:id="rId87">
         <w:r>
           <w:rPr>
             <w:rStyle w:val="Hyperlink"/>
@@ -5153,26 +4733,64 @@
         </w:r>
       </w:hyperlink>
     </w:p>
+    <w:bookmarkEnd w:id="93"/>
+    <w:bookmarkStart w:id="97" w:name="X338621587637d19a5813a0f0231b7fb630de972"/>
+    <w:p>
+      <w:pPr>
+        <w:pStyle w:val="Heading2"/>
+      </w:pPr>
+      <w:r>
+        <w:rPr>
+          <w:rStyle w:val="SectionNumber"/>
+        </w:rPr>
+        <w:t xml:space="preserve">6.3</w:t>
+      </w:r>
+      <w:r>
+        <w:tab/>
+      </w:r>
+      <w:r>
+        <w:t xml:space="preserve">Part 3: Determination of Outputs, Review and Attestation</w:t>
+      </w:r>
+    </w:p>
+    <w:bookmarkStart w:id="94" w:name="determination-of-outputs-2"/>
+    <w:p>
+      <w:pPr>
+        <w:pStyle w:val="Heading3"/>
+      </w:pPr>
+      <w:r>
+        <w:rPr>
+          <w:rStyle w:val="SectionNumber"/>
+        </w:rPr>
+        <w:t xml:space="preserve">6.3.1</w:t>
+      </w:r>
+      <w:r>
+        <w:tab/>
+      </w:r>
+      <w:r>
+        <w:t xml:space="preserve">Determination of Outputs</w:t>
+      </w:r>
+    </w:p>
     <w:bookmarkEnd w:id="94"/>
-    <w:bookmarkStart w:id="98" w:name="X338621587637d19a5813a0f0231b7fb630de972"/>
-    <w:p>
-      <w:pPr>
-        <w:pStyle w:val="Heading2"/>
+    <w:bookmarkStart w:id="95" w:name="review-and-decision-2"/>
+    <w:p>
+      <w:pPr>
+        <w:pStyle w:val="Heading3"/>
       </w:pPr>
       <w:r>
         <w:rPr>
           <w:rStyle w:val="SectionNumber"/>
         </w:rPr>
-        <w:t xml:space="preserve">6.3</w:t>
+        <w:t xml:space="preserve">6.3.2</w:t>
       </w:r>
       <w:r>
         <w:tab/>
       </w:r>
       <w:r>
-        <w:t xml:space="preserve">Part 3: Determination of Outputs, Review and Attestation</w:t>
-      </w:r>
-    </w:p>
-    <w:bookmarkStart w:id="95" w:name="determination-of-outputs-2"/>
+        <w:t xml:space="preserve">Review and Decision</w:t>
+      </w:r>
+    </w:p>
+    <w:bookmarkEnd w:id="95"/>
+    <w:bookmarkStart w:id="96" w:name="attestation-2"/>
     <w:p>
       <w:pPr>
         <w:pStyle w:val="Heading3"/>
@@ -5181,56 +4799,18 @@
         <w:rPr>
           <w:rStyle w:val="SectionNumber"/>
         </w:rPr>
-        <w:t xml:space="preserve">6.3.1</w:t>
+        <w:t xml:space="preserve">6.3.3</w:t>
       </w:r>
       <w:r>
         <w:tab/>
       </w:r>
       <w:r>
-        <w:t xml:space="preserve">Determination of Outputs</w:t>
-      </w:r>
-    </w:p>
-    <w:bookmarkEnd w:id="95"/>
-    <w:bookmarkStart w:id="96" w:name="review-and-decision-2"/>
-    <w:p>
-      <w:pPr>
-        <w:pStyle w:val="Heading3"/>
-      </w:pPr>
-      <w:r>
-        <w:rPr>
-          <w:rStyle w:val="SectionNumber"/>
-        </w:rPr>
-        <w:t xml:space="preserve">6.3.2</w:t>
-      </w:r>
-      <w:r>
-        <w:tab/>
-      </w:r>
-      <w:r>
-        <w:t xml:space="preserve">Review and Decision</w:t>
+        <w:t xml:space="preserve">Attestation</w:t>
       </w:r>
     </w:p>
     <w:bookmarkEnd w:id="96"/>
-    <w:bookmarkStart w:id="97" w:name="attestation-2"/>
-    <w:p>
-      <w:pPr>
-        <w:pStyle w:val="Heading3"/>
-      </w:pPr>
-      <w:r>
-        <w:rPr>
-          <w:rStyle w:val="SectionNumber"/>
-        </w:rPr>
-        <w:t xml:space="preserve">6.3.3</w:t>
-      </w:r>
-      <w:r>
-        <w:tab/>
-      </w:r>
-      <w:r>
-        <w:t xml:space="preserve">Attestation</w:t>
-      </w:r>
-    </w:p>
     <w:bookmarkEnd w:id="97"/>
     <w:bookmarkEnd w:id="98"/>
-    <w:bookmarkEnd w:id="99"/>
     <w:bookmarkStart w:id="123" w:name="X95eb31ca2852f71f1511fca604c6d5d10784360"/>
     <w:p>
       <w:pPr>
@@ -5249,7 +4829,7 @@
         <w:t xml:space="preserve">Object of Conformity Assessment Specification: Issuer</w:t>
       </w:r>
     </w:p>
-    <w:bookmarkStart w:id="101" w:name="Xf380f9aa951ae8fe2f92cc60125504bc92e99e8"/>
+    <w:bookmarkStart w:id="100" w:name="Xf380f9aa951ae8fe2f92cc60125504bc92e99e8"/>
     <w:p>
       <w:pPr>
         <w:pStyle w:val="Heading2"/>
@@ -5399,7 +4979,7 @@
         </w:r>
       </w:hyperlink>
     </w:p>
-    <w:bookmarkStart w:id="100" w:name="related-definitions-3"/>
+    <w:bookmarkStart w:id="99" w:name="related-definitions-3"/>
     <w:p>
       <w:pPr>
         <w:pStyle w:val="Heading3"/>
@@ -5783,88 +5363,88 @@
         </w:r>
       </w:hyperlink>
     </w:p>
+    <w:bookmarkEnd w:id="99"/>
     <w:bookmarkEnd w:id="100"/>
+    <w:bookmarkStart w:id="116" w:name="appropriate-use-cases-3"/>
+    <w:p>
+      <w:pPr>
+        <w:pStyle w:val="Heading2"/>
+      </w:pPr>
+      <w:r>
+        <w:rPr>
+          <w:rStyle w:val="SectionNumber"/>
+        </w:rPr>
+        <w:t xml:space="preserve">7.2</w:t>
+      </w:r>
+      <w:r>
+        <w:tab/>
+      </w:r>
+      <w:r>
+        <w:t xml:space="preserve">Appropriate Use Cases</w:t>
+      </w:r>
+    </w:p>
+    <w:bookmarkStart w:id="106" w:name="issue-credential"/>
+    <w:p>
+      <w:pPr>
+        <w:pStyle w:val="Heading4"/>
+      </w:pPr>
+      <w:r>
+        <w:rPr>
+          <w:rStyle w:val="SectionNumber"/>
+        </w:rPr>
+        <w:t xml:space="preserve">7.2.0.1</w:t>
+      </w:r>
+      <w:r>
+        <w:tab/>
+      </w:r>
+      <w:r>
+        <w:t xml:space="preserve">Issue Credential</w:t>
+      </w:r>
+    </w:p>
+    <w:bookmarkStart w:id="101" w:name="actors"/>
+    <w:p>
+      <w:pPr>
+        <w:pStyle w:val="Heading5"/>
+      </w:pPr>
+      <w:r>
+        <w:rPr>
+          <w:rStyle w:val="SectionNumber"/>
+        </w:rPr>
+        <w:t xml:space="preserve">7.2.0.1.1</w:t>
+      </w:r>
+      <w:r>
+        <w:tab/>
+      </w:r>
+      <w:r>
+        <w:t xml:space="preserve">Actors</w:t>
+      </w:r>
+    </w:p>
+    <w:p>
+      <w:pPr>
+        <w:numPr>
+          <w:ilvl w:val="0"/>
+          <w:numId w:val="1017"/>
+        </w:numPr>
+        <w:pStyle w:val="Compact"/>
+      </w:pPr>
+      <w:r>
+        <w:t xml:space="preserve">Issuer</w:t>
+      </w:r>
+    </w:p>
+    <w:p>
+      <w:pPr>
+        <w:numPr>
+          <w:ilvl w:val="0"/>
+          <w:numId w:val="1017"/>
+        </w:numPr>
+        <w:pStyle w:val="Compact"/>
+      </w:pPr>
+      <w:r>
+        <w:t xml:space="preserve">Holder</w:t>
+      </w:r>
+    </w:p>
     <w:bookmarkEnd w:id="101"/>
-    <w:bookmarkStart w:id="116" w:name="appropriate-use-cases-3"/>
-    <w:p>
-      <w:pPr>
-        <w:pStyle w:val="Heading2"/>
-      </w:pPr>
-      <w:r>
-        <w:rPr>
-          <w:rStyle w:val="SectionNumber"/>
-        </w:rPr>
-        <w:t xml:space="preserve">7.2</w:t>
-      </w:r>
-      <w:r>
-        <w:tab/>
-      </w:r>
-      <w:r>
-        <w:t xml:space="preserve">Appropriate Use Cases</w:t>
-      </w:r>
-    </w:p>
-    <w:bookmarkStart w:id="107" w:name="issue-credential"/>
-    <w:p>
-      <w:pPr>
-        <w:pStyle w:val="Heading4"/>
-      </w:pPr>
-      <w:r>
-        <w:rPr>
-          <w:rStyle w:val="SectionNumber"/>
-        </w:rPr>
-        <w:t xml:space="preserve">7.2.0.1</w:t>
-      </w:r>
-      <w:r>
-        <w:tab/>
-      </w:r>
-      <w:r>
-        <w:t xml:space="preserve">Issue Credential</w:t>
-      </w:r>
-    </w:p>
-    <w:bookmarkStart w:id="102" w:name="actors"/>
-    <w:p>
-      <w:pPr>
-        <w:pStyle w:val="Heading5"/>
-      </w:pPr>
-      <w:r>
-        <w:rPr>
-          <w:rStyle w:val="SectionNumber"/>
-        </w:rPr>
-        <w:t xml:space="preserve">7.2.0.1.1</w:t>
-      </w:r>
-      <w:r>
-        <w:tab/>
-      </w:r>
-      <w:r>
-        <w:t xml:space="preserve">Actors</w:t>
-      </w:r>
-    </w:p>
-    <w:p>
-      <w:pPr>
-        <w:numPr>
-          <w:ilvl w:val="0"/>
-          <w:numId w:val="1021"/>
-        </w:numPr>
-        <w:pStyle w:val="Compact"/>
-      </w:pPr>
-      <w:r>
-        <w:t xml:space="preserve">Issuer</w:t>
-      </w:r>
-    </w:p>
-    <w:p>
-      <w:pPr>
-        <w:numPr>
-          <w:ilvl w:val="0"/>
-          <w:numId w:val="1021"/>
-        </w:numPr>
-        <w:pStyle w:val="Compact"/>
-      </w:pPr>
-      <w:r>
-        <w:t xml:space="preserve">Holder</w:t>
-      </w:r>
-    </w:p>
-    <w:bookmarkEnd w:id="102"/>
-    <w:bookmarkStart w:id="103" w:name="description"/>
+    <w:bookmarkStart w:id="102" w:name="description"/>
     <w:p>
       <w:pPr>
         <w:pStyle w:val="Heading5"/>
@@ -5993,8 +5573,8 @@
         <w:t xml:space="preserve">.</w:t>
       </w:r>
     </w:p>
-    <w:bookmarkEnd w:id="103"/>
-    <w:bookmarkStart w:id="104" w:name="preconditions"/>
+    <w:bookmarkEnd w:id="102"/>
+    <w:bookmarkStart w:id="103" w:name="preconditions"/>
     <w:p>
       <w:pPr>
         <w:pStyle w:val="Heading5"/>
@@ -6016,7 +5596,7 @@
       <w:pPr>
         <w:numPr>
           <w:ilvl w:val="0"/>
-          <w:numId w:val="1022"/>
+          <w:numId w:val="1018"/>
         </w:numPr>
         <w:pStyle w:val="Compact"/>
       </w:pPr>
@@ -6126,7 +5706,7 @@
       <w:pPr>
         <w:numPr>
           <w:ilvl w:val="0"/>
-          <w:numId w:val="1022"/>
+          <w:numId w:val="1018"/>
         </w:numPr>
         <w:pStyle w:val="Compact"/>
       </w:pPr>
@@ -6161,7 +5741,7 @@
       <w:pPr>
         <w:numPr>
           <w:ilvl w:val="0"/>
-          <w:numId w:val="1022"/>
+          <w:numId w:val="1018"/>
         </w:numPr>
         <w:pStyle w:val="Compact"/>
       </w:pPr>
@@ -6189,7 +5769,7 @@
       <w:pPr>
         <w:numPr>
           <w:ilvl w:val="0"/>
-          <w:numId w:val="1022"/>
+          <w:numId w:val="1018"/>
         </w:numPr>
         <w:pStyle w:val="Compact"/>
       </w:pPr>
@@ -6247,7 +5827,7 @@
       <w:pPr>
         <w:numPr>
           <w:ilvl w:val="0"/>
-          <w:numId w:val="1022"/>
+          <w:numId w:val="1018"/>
         </w:numPr>
         <w:pStyle w:val="Compact"/>
       </w:pPr>
@@ -6320,7 +5900,7 @@
       <w:pPr>
         <w:numPr>
           <w:ilvl w:val="0"/>
-          <w:numId w:val="1022"/>
+          <w:numId w:val="1018"/>
         </w:numPr>
         <w:pStyle w:val="Compact"/>
       </w:pPr>
@@ -6357,8 +5937,8 @@
         <w:t xml:space="preserve">.</w:t>
       </w:r>
     </w:p>
-    <w:bookmarkEnd w:id="104"/>
-    <w:bookmarkStart w:id="105" w:name="Xbc9bff82182100fdd37ea2fa31224acfd1976a5"/>
+    <w:bookmarkEnd w:id="103"/>
+    <w:bookmarkStart w:id="104" w:name="Xbc9bff82182100fdd37ea2fa31224acfd1976a5"/>
     <w:p>
       <w:pPr>
         <w:pStyle w:val="Heading5"/>
@@ -6380,7 +5960,7 @@
       <w:pPr>
         <w:numPr>
           <w:ilvl w:val="0"/>
-          <w:numId w:val="1023"/>
+          <w:numId w:val="1019"/>
         </w:numPr>
         <w:pStyle w:val="Compact"/>
       </w:pPr>
@@ -6421,7 +6001,7 @@
       <w:pPr>
         <w:numPr>
           <w:ilvl w:val="0"/>
-          <w:numId w:val="1023"/>
+          <w:numId w:val="1019"/>
         </w:numPr>
         <w:pStyle w:val="Compact"/>
       </w:pPr>
@@ -6530,8 +6110,8 @@
         <w:t xml:space="preserve">.)</w:t>
       </w:r>
     </w:p>
-    <w:bookmarkEnd w:id="105"/>
-    <w:bookmarkStart w:id="106" w:name="postconditions"/>
+    <w:bookmarkEnd w:id="104"/>
+    <w:bookmarkStart w:id="105" w:name="postconditions"/>
     <w:p>
       <w:pPr>
         <w:pStyle w:val="Heading5"/>
@@ -6553,7 +6133,7 @@
       <w:pPr>
         <w:numPr>
           <w:ilvl w:val="0"/>
-          <w:numId w:val="1024"/>
+          <w:numId w:val="1020"/>
         </w:numPr>
         <w:pStyle w:val="Compact"/>
       </w:pPr>
@@ -6622,58 +6202,58 @@
         <w:t xml:space="preserve">may be subsequently verified.</w:t>
       </w:r>
     </w:p>
+    <w:bookmarkEnd w:id="105"/>
     <w:bookmarkEnd w:id="106"/>
+    <w:bookmarkStart w:id="112" w:name="revoke-credential"/>
+    <w:p>
+      <w:pPr>
+        <w:pStyle w:val="Heading4"/>
+      </w:pPr>
+      <w:r>
+        <w:rPr>
+          <w:rStyle w:val="SectionNumber"/>
+        </w:rPr>
+        <w:t xml:space="preserve">7.2.0.2</w:t>
+      </w:r>
+      <w:r>
+        <w:tab/>
+      </w:r>
+      <w:r>
+        <w:t xml:space="preserve">Revoke Credential</w:t>
+      </w:r>
+    </w:p>
+    <w:bookmarkStart w:id="107" w:name="actors-1"/>
+    <w:p>
+      <w:pPr>
+        <w:pStyle w:val="Heading5"/>
+      </w:pPr>
+      <w:r>
+        <w:rPr>
+          <w:rStyle w:val="SectionNumber"/>
+        </w:rPr>
+        <w:t xml:space="preserve">7.2.0.2.1</w:t>
+      </w:r>
+      <w:r>
+        <w:tab/>
+      </w:r>
+      <w:r>
+        <w:t xml:space="preserve">Actors</w:t>
+      </w:r>
+    </w:p>
+    <w:p>
+      <w:pPr>
+        <w:numPr>
+          <w:ilvl w:val="0"/>
+          <w:numId w:val="1021"/>
+        </w:numPr>
+        <w:pStyle w:val="Compact"/>
+      </w:pPr>
+      <w:r>
+        <w:t xml:space="preserve">Issuer</w:t>
+      </w:r>
+    </w:p>
     <w:bookmarkEnd w:id="107"/>
-    <w:bookmarkStart w:id="113" w:name="revoke-credential"/>
-    <w:p>
-      <w:pPr>
-        <w:pStyle w:val="Heading4"/>
-      </w:pPr>
-      <w:r>
-        <w:rPr>
-          <w:rStyle w:val="SectionNumber"/>
-        </w:rPr>
-        <w:t xml:space="preserve">7.2.0.2</w:t>
-      </w:r>
-      <w:r>
-        <w:tab/>
-      </w:r>
-      <w:r>
-        <w:t xml:space="preserve">Revoke Credential</w:t>
-      </w:r>
-    </w:p>
-    <w:bookmarkStart w:id="108" w:name="actors-1"/>
-    <w:p>
-      <w:pPr>
-        <w:pStyle w:val="Heading5"/>
-      </w:pPr>
-      <w:r>
-        <w:rPr>
-          <w:rStyle w:val="SectionNumber"/>
-        </w:rPr>
-        <w:t xml:space="preserve">7.2.0.2.1</w:t>
-      </w:r>
-      <w:r>
-        <w:tab/>
-      </w:r>
-      <w:r>
-        <w:t xml:space="preserve">Actors</w:t>
-      </w:r>
-    </w:p>
-    <w:p>
-      <w:pPr>
-        <w:numPr>
-          <w:ilvl w:val="0"/>
-          <w:numId w:val="1025"/>
-        </w:numPr>
-        <w:pStyle w:val="Compact"/>
-      </w:pPr>
-      <w:r>
-        <w:t xml:space="preserve">Issuer</w:t>
-      </w:r>
-    </w:p>
-    <w:bookmarkEnd w:id="108"/>
-    <w:bookmarkStart w:id="109" w:name="description-1"/>
+    <w:bookmarkStart w:id="108" w:name="description-1"/>
     <w:p>
       <w:pPr>
         <w:pStyle w:val="Heading5"/>
@@ -6795,8 +6375,8 @@
         <w:t xml:space="preserve">contains.</w:t>
       </w:r>
     </w:p>
-    <w:bookmarkEnd w:id="109"/>
-    <w:bookmarkStart w:id="110" w:name="preconditions-1"/>
+    <w:bookmarkEnd w:id="108"/>
+    <w:bookmarkStart w:id="109" w:name="preconditions-1"/>
     <w:p>
       <w:pPr>
         <w:pStyle w:val="Heading5"/>
@@ -6818,7 +6398,7 @@
       <w:pPr>
         <w:numPr>
           <w:ilvl w:val="0"/>
-          <w:numId w:val="1026"/>
+          <w:numId w:val="1022"/>
         </w:numPr>
         <w:pStyle w:val="Compact"/>
       </w:pPr>
@@ -6871,8 +6451,8 @@
         <w:t xml:space="preserve">.</w:t>
       </w:r>
     </w:p>
-    <w:bookmarkEnd w:id="110"/>
-    <w:bookmarkStart w:id="111" w:name="X86534a050b88841b0fa3bfc096eece92e2863e8"/>
+    <w:bookmarkEnd w:id="109"/>
+    <w:bookmarkStart w:id="110" w:name="X86534a050b88841b0fa3bfc096eece92e2863e8"/>
     <w:p>
       <w:pPr>
         <w:pStyle w:val="Heading5"/>
@@ -6894,7 +6474,7 @@
       <w:pPr>
         <w:numPr>
           <w:ilvl w:val="0"/>
-          <w:numId w:val="1027"/>
+          <w:numId w:val="1023"/>
         </w:numPr>
         <w:pStyle w:val="Compact"/>
       </w:pPr>
@@ -6967,7 +6547,7 @@
       <w:pPr>
         <w:numPr>
           <w:ilvl w:val="0"/>
-          <w:numId w:val="1027"/>
+          <w:numId w:val="1023"/>
         </w:numPr>
         <w:pStyle w:val="Compact"/>
       </w:pPr>
@@ -7062,8 +6642,8 @@
         <w:t xml:space="preserve">.</w:t>
       </w:r>
     </w:p>
-    <w:bookmarkEnd w:id="111"/>
-    <w:bookmarkStart w:id="112" w:name="postconditions-1"/>
+    <w:bookmarkEnd w:id="110"/>
+    <w:bookmarkStart w:id="111" w:name="postconditions-1"/>
     <w:p>
       <w:pPr>
         <w:pStyle w:val="Heading5"/>
@@ -7085,7 +6665,7 @@
       <w:pPr>
         <w:numPr>
           <w:ilvl w:val="0"/>
-          <w:numId w:val="1028"/>
+          <w:numId w:val="1024"/>
         </w:numPr>
         <w:pStyle w:val="Compact"/>
       </w:pPr>
@@ -7161,7 +6741,7 @@
       <w:pPr>
         <w:numPr>
           <w:ilvl w:val="0"/>
-          <w:numId w:val="1028"/>
+          <w:numId w:val="1024"/>
         </w:numPr>
         <w:pStyle w:val="Compact"/>
       </w:pPr>
@@ -7217,9 +6797,40 @@
         <w:t xml:space="preserve">that are presented to them.</w:t>
       </w:r>
     </w:p>
+    <w:bookmarkEnd w:id="111"/>
     <w:bookmarkEnd w:id="112"/>
+    <w:bookmarkStart w:id="113" w:name="Xc4a79706cf0826eb748d322d6d3a33a6306bc4c"/>
+    <w:p>
+      <w:pPr>
+        <w:pStyle w:val="Heading3"/>
+      </w:pPr>
+      <w:r>
+        <w:rPr>
+          <w:rStyle w:val="SectionNumber"/>
+        </w:rPr>
+        <w:t xml:space="preserve">7.2.1</w:t>
+      </w:r>
+      <w:r>
+        <w:tab/>
+      </w:r>
+      <w:r>
+        <w:t xml:space="preserve">Selection of Product, Service or Process</w:t>
+      </w:r>
+    </w:p>
+    <w:p>
+      <w:pPr>
+        <w:numPr>
+          <w:ilvl w:val="0"/>
+          <w:numId w:val="1025"/>
+        </w:numPr>
+        <w:pStyle w:val="Compact"/>
+      </w:pPr>
+      <w:r>
+        <w:t xml:space="preserve">Provide descriptions of selected the products, services or process that are being tested in relation to the conformity assessment requirements._</w:t>
+      </w:r>
+    </w:p>
     <w:bookmarkEnd w:id="113"/>
-    <w:bookmarkStart w:id="114" w:name="Xc4a79706cf0826eb748d322d6d3a33a6306bc4c"/>
+    <w:bookmarkStart w:id="115" w:name="Xe35cc7c48e0502a4f63b0c8cc43113403581329"/>
     <w:p>
       <w:pPr>
         <w:pStyle w:val="Heading3"/>
@@ -7228,43 +6839,12 @@
         <w:rPr>
           <w:rStyle w:val="SectionNumber"/>
         </w:rPr>
-        <w:t xml:space="preserve">7.2.1</w:t>
+        <w:t xml:space="preserve">7.2.2</w:t>
       </w:r>
       <w:r>
         <w:tab/>
       </w:r>
       <w:r>
-        <w:t xml:space="preserve">Selection of Product, Service or Process</w:t>
-      </w:r>
-    </w:p>
-    <w:p>
-      <w:pPr>
-        <w:numPr>
-          <w:ilvl w:val="0"/>
-          <w:numId w:val="1029"/>
-        </w:numPr>
-        <w:pStyle w:val="Compact"/>
-      </w:pPr>
-      <w:r>
-        <w:t xml:space="preserve">Provide descriptions of selected the products, services or process that are being tested in relation to the conformity assessment requirements._</w:t>
-      </w:r>
-    </w:p>
-    <w:bookmarkEnd w:id="114"/>
-    <w:bookmarkStart w:id="115" w:name="Xe35cc7c48e0502a4f63b0c8cc43113403581329"/>
-    <w:p>
-      <w:pPr>
-        <w:pStyle w:val="Heading3"/>
-      </w:pPr>
-      <w:r>
-        <w:rPr>
-          <w:rStyle w:val="SectionNumber"/>
-        </w:rPr>
-        <w:t xml:space="preserve">7.2.2</w:t>
-      </w:r>
-      <w:r>
-        <w:tab/>
-      </w:r>
-      <w:r>
         <w:t xml:space="preserve">Determination of Activities and Methods of Test</w:t>
       </w:r>
     </w:p>
@@ -7272,7 +6852,7 @@
       <w:pPr>
         <w:numPr>
           <w:ilvl w:val="0"/>
-          <w:numId w:val="1030"/>
+          <w:numId w:val="1026"/>
         </w:numPr>
         <w:pStyle w:val="Compact"/>
       </w:pPr>
@@ -7282,7 +6862,7 @@
       <w:r>
         <w:t xml:space="preserve"> </w:t>
       </w:r>
-      <w:hyperlink r:id="rId76">
+      <w:hyperlink r:id="rId114">
         <w:r>
           <w:rPr>
             <w:rStyle w:val="Hyperlink"/>
@@ -7291,12 +6871,12 @@
         </w:r>
       </w:hyperlink>
       <w:r>
-        <w:t xml:space="preserve">. used to btain information regarding the fulfillment of the conformity assessment requirements.</w:t>
+        <w:t xml:space="preserve">. used to obtain information regarding the fulfillment of the conformity assessment requirements.</w:t>
       </w:r>
     </w:p>
     <w:bookmarkEnd w:id="115"/>
     <w:bookmarkEnd w:id="116"/>
-    <w:bookmarkStart w:id="118" w:name="X14de758a50077d46c5538e46a5af4481ea2bd1a"/>
+    <w:bookmarkStart w:id="118" w:name="X264062e0c6baba93f584f953128e38465c6d4bf"/>
     <w:p>
       <w:pPr>
         <w:pStyle w:val="Heading2"/>
@@ -7311,14 +6891,14 @@
         <w:tab/>
       </w:r>
       <w:r>
-        <w:t xml:space="preserve">Part 2: Object of Conformity Asssessment Requirements</w:t>
-      </w:r>
-    </w:p>
-    <w:p>
-      <w:pPr>
-        <w:numPr>
-          <w:ilvl w:val="0"/>
-          <w:numId w:val="1031"/>
+        <w:t xml:space="preserve">Part 2: Object of Conformity Assessment Requirements</w:t>
+      </w:r>
+    </w:p>
+    <w:p>
+      <w:pPr>
+        <w:numPr>
+          <w:ilvl w:val="0"/>
+          <w:numId w:val="1027"/>
         </w:numPr>
         <w:pStyle w:val="Compact"/>
       </w:pPr>
@@ -7428,7 +7008,7 @@
       <w:pPr>
         <w:numPr>
           <w:ilvl w:val="0"/>
-          <w:numId w:val="1031"/>
+          <w:numId w:val="1027"/>
         </w:numPr>
         <w:pStyle w:val="Compact"/>
       </w:pPr>
@@ -7463,7 +7043,7 @@
       <w:pPr>
         <w:numPr>
           <w:ilvl w:val="0"/>
-          <w:numId w:val="1031"/>
+          <w:numId w:val="1027"/>
         </w:numPr>
         <w:pStyle w:val="Compact"/>
       </w:pPr>
@@ -7491,7 +7071,7 @@
       <w:pPr>
         <w:numPr>
           <w:ilvl w:val="0"/>
-          <w:numId w:val="1031"/>
+          <w:numId w:val="1027"/>
         </w:numPr>
         <w:pStyle w:val="Compact"/>
       </w:pPr>
@@ -7549,7 +7129,7 @@
       <w:pPr>
         <w:numPr>
           <w:ilvl w:val="0"/>
-          <w:numId w:val="1031"/>
+          <w:numId w:val="1027"/>
         </w:numPr>
         <w:pStyle w:val="Compact"/>
       </w:pPr>
@@ -7622,7 +7202,7 @@
       <w:pPr>
         <w:numPr>
           <w:ilvl w:val="0"/>
-          <w:numId w:val="1031"/>
+          <w:numId w:val="1027"/>
         </w:numPr>
         <w:pStyle w:val="Compact"/>
       </w:pPr>
@@ -7681,7 +7261,7 @@
       <w:pPr>
         <w:numPr>
           <w:ilvl w:val="0"/>
-          <w:numId w:val="1032"/>
+          <w:numId w:val="1028"/>
         </w:numPr>
         <w:pStyle w:val="Compact"/>
       </w:pPr>
@@ -8007,7 +7587,7 @@
     </w:p>
     <w:bookmarkEnd w:id="127"/>
     <w:bookmarkEnd w:id="128"/>
-    <w:bookmarkStart w:id="129" w:name="Xb37e2e022c2fdc6ee516895423cd63d901b5ade"/>
+    <w:bookmarkStart w:id="129" w:name="X1330d729c2b27a2b7ebb4ddfdf7cfe813e87d03"/>
     <w:p>
       <w:pPr>
         <w:pStyle w:val="Heading2"/>
@@ -8022,15 +7602,16 @@
         <w:tab/>
       </w:r>
       <w:r>
-        <w:t xml:space="preserve">Part 2: Object of Conformity Asssessment Requirements</w:t>
-      </w:r>
-    </w:p>
-    <w:p>
-      <w:pPr>
-        <w:numPr>
-          <w:ilvl w:val="0"/>
-          <w:numId w:val="1033"/>
-        </w:numPr>
+        <w:t xml:space="preserve">Part 2: Object of Conformity Assessment Requirements</w:t>
+      </w:r>
+    </w:p>
+    <w:p>
+      <w:pPr>
+        <w:numPr>
+          <w:ilvl w:val="0"/>
+          <w:numId w:val="1029"/>
+        </w:numPr>
+        <w:pStyle w:val="Compact"/>
       </w:pPr>
       <w:r>
         <w:t xml:space="preserve">The Holder Component SHALL detect indications of credential misuse or compromise of the identity information.</w:t>
@@ -8056,11 +7637,204 @@
       <w:pPr>
         <w:numPr>
           <w:ilvl w:val="0"/>
+          <w:numId w:val="1029"/>
+        </w:numPr>
+        <w:pStyle w:val="Compact"/>
+      </w:pPr>
+      <w:r>
+        <w:t xml:space="preserve">The Holder Component SHALL be able to request a credential from an issuer</w:t>
+      </w:r>
+    </w:p>
+    <w:p>
+      <w:pPr>
+        <w:numPr>
+          <w:ilvl w:val="1"/>
+          <w:numId w:val="1030"/>
+        </w:numPr>
+        <w:pStyle w:val="Compact"/>
+      </w:pPr>
+      <w:r>
+        <w:t xml:space="preserve">The credential request SHALL allow the request to enable holder and subject binding where:</w:t>
+      </w:r>
+    </w:p>
+    <w:p>
+      <w:pPr>
+        <w:numPr>
+          <w:ilvl w:val="2"/>
+          <w:numId w:val="1031"/>
+        </w:numPr>
+        <w:pStyle w:val="Compact"/>
+      </w:pPr>
+      <w:r>
+        <w:t xml:space="preserve">The Holder Component MAY be able to generate identifiers enabling proof of identifier control</w:t>
+      </w:r>
+    </w:p>
+    <w:p>
+      <w:pPr>
+        <w:numPr>
+          <w:ilvl w:val="3"/>
+          <w:numId w:val="1032"/>
+        </w:numPr>
+        <w:pStyle w:val="Compact"/>
+      </w:pPr>
+      <w:r>
+        <w:t xml:space="preserve">Examples include pairwise decentralized identifiers, other decentralized identifiers, and other methods resulting in a URI identifier that can serve as subject in a Verifiable Credential or a holder in a Verifiable Presentation</w:t>
+      </w:r>
+    </w:p>
+    <w:p>
+      <w:pPr>
+        <w:numPr>
+          <w:ilvl w:val="1"/>
+          <w:numId w:val="1030"/>
+        </w:numPr>
+        <w:pStyle w:val="Compact"/>
+      </w:pPr>
+      <w:r>
+        <w:t xml:space="preserve">The Holder Component MAY be able to generate proofs of identifier control</w:t>
+      </w:r>
+    </w:p>
+    <w:p>
+      <w:pPr>
+        <w:numPr>
+          <w:ilvl w:val="0"/>
+          <w:numId w:val="1029"/>
+        </w:numPr>
+        <w:pStyle w:val="Compact"/>
+      </w:pPr>
+      <w:r>
+        <w:t xml:space="preserve">The Holder Component SHALL be able to request a credential in response to a holder action.</w:t>
+      </w:r>
+    </w:p>
+    <w:p>
+      <w:pPr>
+        <w:numPr>
+          <w:ilvl w:val="0"/>
+          <w:numId w:val="1029"/>
+        </w:numPr>
+        <w:pStyle w:val="Compact"/>
+      </w:pPr>
+      <w:r>
+        <w:t xml:space="preserve">The Holder Component MAY be able to request a credential using a subscribe model in which verifiable credentials representing earned credentials from one or more issuers are requested/received/persisted so that the Holder component stays up-to-date with available credentials from those issuers.</w:t>
+      </w:r>
+    </w:p>
+    <w:p>
+      <w:pPr>
+        <w:numPr>
+          <w:ilvl w:val="0"/>
+          <w:numId w:val="1029"/>
+        </w:numPr>
+        <w:pStyle w:val="Compact"/>
+      </w:pPr>
+      <w:r>
+        <w:t xml:space="preserve">The Holder Component SHALL be able to receive credentials.</w:t>
+      </w:r>
+    </w:p>
+    <w:p>
+      <w:pPr>
+        <w:numPr>
+          <w:ilvl w:val="0"/>
+          <w:numId w:val="1029"/>
+        </w:numPr>
+        <w:pStyle w:val="Compact"/>
+      </w:pPr>
+      <w:r>
+        <w:t xml:space="preserve">The Holder Component SHALL be able to decline credentials.</w:t>
+      </w:r>
+    </w:p>
+    <w:p>
+      <w:pPr>
+        <w:numPr>
+          <w:ilvl w:val="0"/>
+          <w:numId w:val="1029"/>
+        </w:numPr>
+        <w:pStyle w:val="Compact"/>
+      </w:pPr>
+      <w:r>
+        <w:t xml:space="preserve">The Holder Component SHALL be able to persist credentials with native format encoding from approved standards to ensure that it can fully produce the original record intact.</w:t>
+      </w:r>
+    </w:p>
+    <w:p>
+      <w:pPr>
+        <w:numPr>
+          <w:ilvl w:val="0"/>
+          <w:numId w:val="1029"/>
+        </w:numPr>
+        <w:pStyle w:val="Compact"/>
+      </w:pPr>
+      <w:r>
+        <w:t xml:space="preserve">The Holder Component SHALL store credentials with sufficient metadata to allow execution of the minimal functions described in these requirements.</w:t>
+      </w:r>
+    </w:p>
+    <w:p>
+      <w:pPr>
+        <w:numPr>
+          <w:ilvl w:val="0"/>
+          <w:numId w:val="1029"/>
+        </w:numPr>
+        <w:pStyle w:val="Compact"/>
+      </w:pPr>
+      <w:r>
+        <w:t xml:space="preserve">The Holder Component MAY be able to unpack the credential payload, but it is not required to do so.</w:t>
+      </w:r>
+    </w:p>
+    <w:p>
+      <w:pPr>
+        <w:numPr>
+          <w:ilvl w:val="0"/>
+          <w:numId w:val="1029"/>
+        </w:numPr>
+        <w:pStyle w:val="Compact"/>
+      </w:pPr>
+      <w:r>
+        <w:t xml:space="preserve">The Holder Component MAY be able to request, listen for, or subscribe to credential updates, if offered, and if the holder chooses to enable.</w:t>
+      </w:r>
+    </w:p>
+    <w:p>
+      <w:pPr>
+        <w:numPr>
+          <w:ilvl w:val="1"/>
           <w:numId w:val="1033"/>
         </w:numPr>
-      </w:pPr>
-      <w:r>
-        <w:t xml:space="preserve">The Holder Component SHALL be able to request a credential from an issuer</w:t>
+        <w:pStyle w:val="Compact"/>
+      </w:pPr>
+      <w:r>
+        <w:t xml:space="preserve">The holder SHALL be able to decline a credential received via subscription.</w:t>
+      </w:r>
+    </w:p>
+    <w:p>
+      <w:pPr>
+        <w:numPr>
+          <w:ilvl w:val="0"/>
+          <w:numId w:val="1029"/>
+        </w:numPr>
+        <w:pStyle w:val="Compact"/>
+      </w:pPr>
+      <w:r>
+        <w:t xml:space="preserve">The Holder Component SHALL be able to respond to a holder’s request to remove a credential and stop persisting that credential.</w:t>
+      </w:r>
+    </w:p>
+    <w:p>
+      <w:pPr>
+        <w:numPr>
+          <w:ilvl w:val="0"/>
+          <w:numId w:val="1029"/>
+        </w:numPr>
+        <w:pStyle w:val="Compact"/>
+      </w:pPr>
+      <w:r>
+        <w:t xml:space="preserve">The Holder Component SHALL assign control over an issued credential so as the Holder’s control of the Credential MAY be subsequently verified.</w:t>
+      </w:r>
+    </w:p>
+    <w:p>
+      <w:pPr>
+        <w:numPr>
+          <w:ilvl w:val="0"/>
+          <w:numId w:val="1029"/>
+        </w:numPr>
+        <w:pStyle w:val="Compact"/>
+      </w:pPr>
+      <w:r>
+        <w:t xml:space="preserve">The Holder Component SHALL have a mechanism to create and submit a Verifiable Presentation to a relying party in response to:</w:t>
       </w:r>
     </w:p>
     <w:p>
@@ -8072,31 +7846,7 @@
         <w:pStyle w:val="Compact"/>
       </w:pPr>
       <w:r>
-        <w:t xml:space="preserve">The credential request SHALL allow the request to enable holder and subject binding where:</w:t>
-      </w:r>
-    </w:p>
-    <w:p>
-      <w:pPr>
-        <w:numPr>
-          <w:ilvl w:val="2"/>
-          <w:numId w:val="1035"/>
-        </w:numPr>
-        <w:pStyle w:val="Compact"/>
-      </w:pPr>
-      <w:r>
-        <w:t xml:space="preserve">The Holder Component MAY be able to generate identifiers enabling proof of identifier control</w:t>
-      </w:r>
-    </w:p>
-    <w:p>
-      <w:pPr>
-        <w:numPr>
-          <w:ilvl w:val="3"/>
-          <w:numId w:val="1036"/>
-        </w:numPr>
-        <w:pStyle w:val="Compact"/>
-      </w:pPr>
-      <w:r>
-        <w:t xml:space="preserve">Examples include pairwise decentralized identifiers, other decentralized identifiers, and other methods resulting in a URI identifier that can serve as subject in a Verifiable Credential or a holder in a Verifiable Presentation</w:t>
+        <w:t xml:space="preserve">A Holder component owner action</w:t>
       </w:r>
     </w:p>
     <w:p>
@@ -8108,298 +7858,146 @@
         <w:pStyle w:val="Compact"/>
       </w:pPr>
       <w:r>
-        <w:t xml:space="preserve">The Holder Component MAY be able to generate proofs of identifier control</w:t>
-      </w:r>
-    </w:p>
-    <w:p>
-      <w:pPr>
-        <w:numPr>
-          <w:ilvl w:val="0"/>
-          <w:numId w:val="1033"/>
-        </w:numPr>
-      </w:pPr>
-      <w:r>
-        <w:t xml:space="preserve">The Holder Component SHALL be able to request a credential in response to a holder action.</w:t>
-      </w:r>
-    </w:p>
-    <w:p>
-      <w:pPr>
-        <w:numPr>
-          <w:ilvl w:val="0"/>
-          <w:numId w:val="1033"/>
-        </w:numPr>
-      </w:pPr>
-      <w:r>
-        <w:t xml:space="preserve">The Holder Component MAY be able to request a credential using a subscribe model in which verifiable credentials representing earned credentials from one or more issuers are requested/received/persisted so that the Holder component stays up-to-date with available credentials from those issuers.</w:t>
-      </w:r>
-    </w:p>
-    <w:p>
-      <w:pPr>
-        <w:numPr>
-          <w:ilvl w:val="0"/>
-          <w:numId w:val="1033"/>
-        </w:numPr>
-      </w:pPr>
-      <w:r>
-        <w:t xml:space="preserve">The Holder Component SHALL be able to receive credentials.</w:t>
-      </w:r>
-    </w:p>
-    <w:p>
-      <w:pPr>
-        <w:numPr>
-          <w:ilvl w:val="0"/>
-          <w:numId w:val="1033"/>
-        </w:numPr>
-      </w:pPr>
-      <w:r>
-        <w:t xml:space="preserve">The Holder Component SHALL be able to decline credentials.</w:t>
-      </w:r>
-    </w:p>
-    <w:p>
-      <w:pPr>
-        <w:numPr>
-          <w:ilvl w:val="0"/>
-          <w:numId w:val="1033"/>
-        </w:numPr>
-      </w:pPr>
-      <w:r>
-        <w:t xml:space="preserve">The Holder Component SHALL be able to persist credentials with native format encoding from approved standards to ensure that it can fully produce the original record intact.</w:t>
-      </w:r>
-    </w:p>
-    <w:p>
-      <w:pPr>
-        <w:numPr>
-          <w:ilvl w:val="0"/>
-          <w:numId w:val="1033"/>
-        </w:numPr>
-      </w:pPr>
-      <w:r>
-        <w:t xml:space="preserve">The Holder Component SHALL store credentials with sufficient metadata to allow execution of the minimal functions described in these requirements.</w:t>
-      </w:r>
-    </w:p>
-    <w:p>
-      <w:pPr>
-        <w:numPr>
-          <w:ilvl w:val="0"/>
-          <w:numId w:val="1033"/>
-        </w:numPr>
-      </w:pPr>
-      <w:r>
-        <w:t xml:space="preserve">The Holder Component MAY be able to unpack the credential payload, but it is not required to do so.</w:t>
-      </w:r>
-    </w:p>
-    <w:p>
-      <w:pPr>
-        <w:numPr>
-          <w:ilvl w:val="0"/>
-          <w:numId w:val="1033"/>
-        </w:numPr>
-      </w:pPr>
-      <w:r>
-        <w:t xml:space="preserve">The Holder Component MAY be able to request, listen for, or subscribe to credential updates, if offered, and if the holder chooses to enable.</w:t>
+        <w:t xml:space="preserve">A request for a Verifiable Presentation obtained by a verifier, if approved by the Holder component owner.</w:t>
+      </w:r>
+    </w:p>
+    <w:p>
+      <w:pPr>
+        <w:numPr>
+          <w:ilvl w:val="0"/>
+          <w:numId w:val="1029"/>
+        </w:numPr>
+        <w:pStyle w:val="Compact"/>
+      </w:pPr>
+      <w:r>
+        <w:t xml:space="preserve">A Holder Component MAY have a mechanism for receiving and processing presentation requests.</w:t>
+      </w:r>
+    </w:p>
+    <w:p>
+      <w:pPr>
+        <w:numPr>
+          <w:ilvl w:val="0"/>
+          <w:numId w:val="1029"/>
+        </w:numPr>
+        <w:pStyle w:val="Compact"/>
+      </w:pPr>
+      <w:r>
+        <w:t xml:space="preserve">A Holder Component MAY be able to generate identifiers enabling proof of identifier control.</w:t>
       </w:r>
     </w:p>
     <w:p>
       <w:pPr>
         <w:numPr>
           <w:ilvl w:val="1"/>
-          <w:numId w:val="1037"/>
-        </w:numPr>
-        <w:pStyle w:val="Compact"/>
-      </w:pPr>
-      <w:r>
-        <w:t xml:space="preserve">The holder SHALL be able to decline a credential received via subscription.</w:t>
-      </w:r>
-    </w:p>
-    <w:p>
-      <w:pPr>
-        <w:numPr>
-          <w:ilvl w:val="0"/>
-          <w:numId w:val="1033"/>
-        </w:numPr>
-      </w:pPr>
-      <w:r>
-        <w:t xml:space="preserve">The Holder Component SHALL be able to respond to a holder’s request to remove a credential and stop persisting that credential.</w:t>
-      </w:r>
-    </w:p>
-    <w:p>
-      <w:pPr>
-        <w:numPr>
-          <w:ilvl w:val="0"/>
-          <w:numId w:val="1033"/>
-        </w:numPr>
-      </w:pPr>
-      <w:r>
-        <w:t xml:space="preserve">The Holder Component SHALL assign control over an issued credential so as the Holder’s control of the Credential MAY be subsequently verified.</w:t>
-      </w:r>
-    </w:p>
-    <w:p>
-      <w:pPr>
-        <w:numPr>
-          <w:ilvl w:val="0"/>
-          <w:numId w:val="1033"/>
-        </w:numPr>
-      </w:pPr>
-      <w:r>
-        <w:t xml:space="preserve">The Holder Component SHALL have a mechanism to create and submit a Verifiable Presentation to a relying party in response to:</w:t>
+          <w:numId w:val="1035"/>
+        </w:numPr>
+        <w:pStyle w:val="Compact"/>
+      </w:pPr>
+      <w:r>
+        <w:t xml:space="preserve">Examples include pairwise decentralized identifiers, other decentralized identifiers, and other methods resulting in a URI identifier that can serve as subject in a Verifiable Credential or a holder in a Verifiable Presentation.</w:t>
+      </w:r>
+    </w:p>
+    <w:p>
+      <w:pPr>
+        <w:numPr>
+          <w:ilvl w:val="0"/>
+          <w:numId w:val="1029"/>
+        </w:numPr>
+        <w:pStyle w:val="Compact"/>
+      </w:pPr>
+      <w:r>
+        <w:t xml:space="preserve">A Holder Component SHALL be able to manage connections (e.g. to issuers, requesting parties, and other parties)</w:t>
+      </w:r>
+    </w:p>
+    <w:p>
+      <w:pPr>
+        <w:numPr>
+          <w:ilvl w:val="0"/>
+          <w:numId w:val="1029"/>
+        </w:numPr>
+        <w:pStyle w:val="Compact"/>
+      </w:pPr>
+      <w:r>
+        <w:t xml:space="preserve">A Holder component SHALL be able to manage privacy and sharing settings.</w:t>
+      </w:r>
+    </w:p>
+    <w:p>
+      <w:pPr>
+        <w:numPr>
+          <w:ilvl w:val="0"/>
+          <w:numId w:val="1029"/>
+        </w:numPr>
+        <w:pStyle w:val="Compact"/>
+      </w:pPr>
+      <w:r>
+        <w:t xml:space="preserve">A Holder Component MAY be used in conjunction with digital credentials. If so, the following requirements SHALL be considered:</w:t>
       </w:r>
     </w:p>
     <w:p>
       <w:pPr>
         <w:numPr>
           <w:ilvl w:val="1"/>
-          <w:numId w:val="1038"/>
-        </w:numPr>
-        <w:pStyle w:val="Compact"/>
-      </w:pPr>
-      <w:r>
-        <w:t xml:space="preserve">A Holder component owner action</w:t>
+          <w:numId w:val="1036"/>
+        </w:numPr>
+        <w:pStyle w:val="Compact"/>
+      </w:pPr>
+      <w:r>
+        <w:t xml:space="preserve">Ensuring adherence to applicable wallet security standards and specifications;</w:t>
       </w:r>
     </w:p>
     <w:p>
       <w:pPr>
         <w:numPr>
           <w:ilvl w:val="1"/>
-          <w:numId w:val="1038"/>
-        </w:numPr>
-        <w:pStyle w:val="Compact"/>
-      </w:pPr>
-      <w:r>
-        <w:t xml:space="preserve">A request for a Verifiable Presentation obtained by a verifier, if approved by the Holder component owner.</w:t>
-      </w:r>
-    </w:p>
-    <w:p>
-      <w:pPr>
-        <w:numPr>
-          <w:ilvl w:val="0"/>
-          <w:numId w:val="1033"/>
-        </w:numPr>
-      </w:pPr>
-      <w:r>
-        <w:t xml:space="preserve">A Holder Component MAY have a mechanism for receiving and processing presentation requests.</w:t>
-      </w:r>
-    </w:p>
-    <w:p>
-      <w:pPr>
-        <w:numPr>
-          <w:ilvl w:val="0"/>
-          <w:numId w:val="1033"/>
-        </w:numPr>
-      </w:pPr>
-      <w:r>
-        <w:t xml:space="preserve">A Holder Component MAY be able to generate identifiers enabling proof of identifier control.</w:t>
+          <w:numId w:val="1036"/>
+        </w:numPr>
+        <w:pStyle w:val="Compact"/>
+      </w:pPr>
+      <w:r>
+        <w:t xml:space="preserve">Enabling receipt and presentation of credentials according to applicable credential standards and specifications;</w:t>
       </w:r>
     </w:p>
     <w:p>
       <w:pPr>
         <w:numPr>
           <w:ilvl w:val="1"/>
-          <w:numId w:val="1039"/>
-        </w:numPr>
-        <w:pStyle w:val="Compact"/>
-      </w:pPr>
-      <w:r>
-        <w:t xml:space="preserve">Examples include pairwise decentralized identifiers, other decentralized identifiers, and other methods resulting in a URI identifier that can serve as subject in a Verifiable Credential or a holder in a Verifiable Presentation.</w:t>
-      </w:r>
-    </w:p>
-    <w:p>
-      <w:pPr>
-        <w:numPr>
-          <w:ilvl w:val="0"/>
-          <w:numId w:val="1033"/>
-        </w:numPr>
-      </w:pPr>
-      <w:r>
-        <w:t xml:space="preserve">A Holder Component SHALL be able to manage connections (e.g. to issuers, requesting parties, and other parties)</w:t>
-      </w:r>
-    </w:p>
-    <w:p>
-      <w:pPr>
-        <w:numPr>
-          <w:ilvl w:val="0"/>
-          <w:numId w:val="1033"/>
-        </w:numPr>
-      </w:pPr>
-      <w:r>
-        <w:t xml:space="preserve">A Holder component SHALL be able to manage privacy and sharing settings.</w:t>
-      </w:r>
-    </w:p>
-    <w:p>
-      <w:pPr>
-        <w:numPr>
-          <w:ilvl w:val="0"/>
-          <w:numId w:val="1033"/>
-        </w:numPr>
-      </w:pPr>
-      <w:r>
-        <w:t xml:space="preserve">A Holder Component MAY be used in conjunction with digital credentials. If so, the following requirements SHALL be considered:</w:t>
+          <w:numId w:val="1036"/>
+        </w:numPr>
+        <w:pStyle w:val="Compact"/>
+      </w:pPr>
+      <w:r>
+        <w:t xml:space="preserve">Enabling the user to control the sharing of credential data, in whole, in part, or as a derivation;</w:t>
       </w:r>
     </w:p>
     <w:p>
       <w:pPr>
         <w:numPr>
           <w:ilvl w:val="1"/>
-          <w:numId w:val="1040"/>
-        </w:numPr>
-        <w:pStyle w:val="Compact"/>
-      </w:pPr>
-      <w:r>
-        <w:t xml:space="preserve">Ensuring adherence to applicable wallet security standards and specifications;</w:t>
+          <w:numId w:val="1036"/>
+        </w:numPr>
+        <w:pStyle w:val="Compact"/>
+      </w:pPr>
+      <w:r>
+        <w:t xml:space="preserve">Notifying the user of any changes to credentials;</w:t>
       </w:r>
     </w:p>
     <w:p>
       <w:pPr>
         <w:numPr>
           <w:ilvl w:val="1"/>
-          <w:numId w:val="1040"/>
-        </w:numPr>
-        <w:pStyle w:val="Compact"/>
-      </w:pPr>
-      <w:r>
-        <w:t xml:space="preserve">Enabling receipt and presentation of credentials according to applicable credential standards and specifications;</w:t>
+          <w:numId w:val="1036"/>
+        </w:numPr>
+        <w:pStyle w:val="Compact"/>
+      </w:pPr>
+      <w:r>
+        <w:t xml:space="preserve">Ensuring consent of the user prior to any transaction; and</w:t>
       </w:r>
     </w:p>
     <w:p>
       <w:pPr>
         <w:numPr>
           <w:ilvl w:val="1"/>
-          <w:numId w:val="1040"/>
-        </w:numPr>
-        <w:pStyle w:val="Compact"/>
-      </w:pPr>
-      <w:r>
-        <w:t xml:space="preserve">Enabling the user to control the sharing of credential data, in whole, in part, or as a derivation;</w:t>
-      </w:r>
-    </w:p>
-    <w:p>
-      <w:pPr>
-        <w:numPr>
-          <w:ilvl w:val="1"/>
-          <w:numId w:val="1040"/>
-        </w:numPr>
-        <w:pStyle w:val="Compact"/>
-      </w:pPr>
-      <w:r>
-        <w:t xml:space="preserve">Notifying the user of any changes to credentials;</w:t>
-      </w:r>
-    </w:p>
-    <w:p>
-      <w:pPr>
-        <w:numPr>
-          <w:ilvl w:val="1"/>
-          <w:numId w:val="1040"/>
-        </w:numPr>
-        <w:pStyle w:val="Compact"/>
-      </w:pPr>
-      <w:r>
-        <w:t xml:space="preserve">Ensuring consent of the user prior to any transaction; and</w:t>
-      </w:r>
-    </w:p>
-    <w:p>
-      <w:pPr>
-        <w:numPr>
-          <w:ilvl w:val="1"/>
-          <w:numId w:val="1040"/>
+          <w:numId w:val="1036"/>
         </w:numPr>
         <w:pStyle w:val="Compact"/>
       </w:pPr>
@@ -8411,11 +8009,29 @@
       <w:pPr>
         <w:numPr>
           <w:ilvl w:val="0"/>
-          <w:numId w:val="1033"/>
-        </w:numPr>
-      </w:pPr>
-      <w:r>
-        <w:t xml:space="preserve">The Holder Component SHALL preserve digital credentials in accordance with the general characteristics specified in (Digital Credential)[./objca-digital-credential.md] of this Specification.</w:t>
+          <w:numId w:val="1029"/>
+        </w:numPr>
+        <w:pStyle w:val="Compact"/>
+      </w:pPr>
+      <w:r>
+        <w:t xml:space="preserve">The Holder Component SHALL preserve digital credentials in accordance with the general characteristics specified in the</w:t>
+      </w:r>
+      <w:r>
+        <w:t xml:space="preserve"> </w:t>
+      </w:r>
+      <w:hyperlink r:id="rId28">
+        <w:r>
+          <w:rPr>
+            <w:rStyle w:val="Hyperlink"/>
+          </w:rPr>
+          <w:t xml:space="preserve">Digital Credential</w:t>
+        </w:r>
+      </w:hyperlink>
+      <w:r>
+        <w:t xml:space="preserve"> </w:t>
+      </w:r>
+      <w:r>
+        <w:t xml:space="preserve">subsection of this Specification.</w:t>
       </w:r>
     </w:p>
     <w:bookmarkEnd w:id="129"/>
@@ -8645,7 +8261,7 @@
     </w:p>
     <w:bookmarkEnd w:id="138"/>
     <w:bookmarkEnd w:id="139"/>
-    <w:bookmarkStart w:id="140" w:name="Xa107366c87614ea713b883fd111b1e48695c7a3"/>
+    <w:bookmarkStart w:id="140" w:name="X9000fea962437c8755a4cc444be79d43bc52417"/>
     <w:p>
       <w:pPr>
         <w:pStyle w:val="Heading2"/>
@@ -8660,14 +8276,14 @@
         <w:tab/>
       </w:r>
       <w:r>
-        <w:t xml:space="preserve">Part 2: Object of Conformity Asssessment Requirements</w:t>
-      </w:r>
-    </w:p>
-    <w:p>
-      <w:pPr>
-        <w:numPr>
-          <w:ilvl w:val="0"/>
-          <w:numId w:val="1041"/>
+        <w:t xml:space="preserve">Part 2: Object of Conformity Assessment Requirements</w:t>
+      </w:r>
+    </w:p>
+    <w:p>
+      <w:pPr>
+        <w:numPr>
+          <w:ilvl w:val="0"/>
+          <w:numId w:val="1037"/>
         </w:numPr>
         <w:pStyle w:val="Compact"/>
       </w:pPr>
@@ -8679,7 +8295,7 @@
       <w:pPr>
         <w:numPr>
           <w:ilvl w:val="0"/>
-          <w:numId w:val="1041"/>
+          <w:numId w:val="1037"/>
         </w:numPr>
         <w:pStyle w:val="Compact"/>
       </w:pPr>
@@ -8691,7 +8307,7 @@
       <w:pPr>
         <w:numPr>
           <w:ilvl w:val="0"/>
-          <w:numId w:val="1041"/>
+          <w:numId w:val="1037"/>
         </w:numPr>
         <w:pStyle w:val="Compact"/>
       </w:pPr>
@@ -8703,7 +8319,7 @@
       <w:pPr>
         <w:numPr>
           <w:ilvl w:val="0"/>
-          <w:numId w:val="1041"/>
+          <w:numId w:val="1037"/>
         </w:numPr>
         <w:pStyle w:val="Compact"/>
       </w:pPr>
@@ -8715,7 +8331,7 @@
       <w:pPr>
         <w:numPr>
           <w:ilvl w:val="0"/>
-          <w:numId w:val="1041"/>
+          <w:numId w:val="1037"/>
         </w:numPr>
         <w:pStyle w:val="Compact"/>
       </w:pPr>
@@ -8727,12 +8343,29 @@
       <w:pPr>
         <w:numPr>
           <w:ilvl w:val="0"/>
-          <w:numId w:val="1041"/>
-        </w:numPr>
-        <w:pStyle w:val="Compact"/>
-      </w:pPr>
-      <w:r>
-        <w:t xml:space="preserve">The Verifier Component shall preserve digital credentials in accordance with the general characteristics specified in Subsection 4.4 of this Specification.</w:t>
+          <w:numId w:val="1037"/>
+        </w:numPr>
+        <w:pStyle w:val="Compact"/>
+      </w:pPr>
+      <w:r>
+        <w:t xml:space="preserve">The Verifier Component shall preserve digital credentials in accordance with the general characteristics specified in the</w:t>
+      </w:r>
+      <w:r>
+        <w:t xml:space="preserve"> </w:t>
+      </w:r>
+      <w:hyperlink r:id="rId28">
+        <w:r>
+          <w:rPr>
+            <w:rStyle w:val="Hyperlink"/>
+          </w:rPr>
+          <w:t xml:space="preserve">Digital Credential</w:t>
+        </w:r>
+      </w:hyperlink>
+      <w:r>
+        <w:t xml:space="preserve"> </w:t>
+      </w:r>
+      <w:r>
+        <w:t xml:space="preserve">subsection of this Specification.</w:t>
       </w:r>
     </w:p>
     <w:bookmarkEnd w:id="140"/>
@@ -8944,7 +8577,7 @@
     </w:p>
     <w:bookmarkEnd w:id="149"/>
     <w:bookmarkEnd w:id="150"/>
-    <w:bookmarkStart w:id="152" w:name="Xcda2fc849204fa56286e21ff945c117a1039ecc"/>
+    <w:bookmarkStart w:id="152" w:name="Xd3e82bf59a62dff40321a6602a920116f49ee70"/>
     <w:p>
       <w:pPr>
         <w:pStyle w:val="Heading2"/>
@@ -8959,19 +8592,19 @@
         <w:tab/>
       </w:r>
       <w:r>
-        <w:t xml:space="preserve">Part 2: Object of Conformity Asssessment Requirements</w:t>
-      </w:r>
-    </w:p>
-    <w:p>
-      <w:pPr>
-        <w:numPr>
-          <w:ilvl w:val="0"/>
-          <w:numId w:val="1042"/>
-        </w:numPr>
-        <w:pStyle w:val="Compact"/>
-      </w:pPr>
-      <w:r>
-        <w:t xml:space="preserve">All Storage SHALL use required crypotgrahic modules as outlined in</w:t>
+        <w:t xml:space="preserve">Part 2: Object of Conformity Assessment Requirements</w:t>
+      </w:r>
+    </w:p>
+    <w:p>
+      <w:pPr>
+        <w:numPr>
+          <w:ilvl w:val="0"/>
+          <w:numId w:val="1038"/>
+        </w:numPr>
+        <w:pStyle w:val="Compact"/>
+      </w:pPr>
+      <w:r>
+        <w:t xml:space="preserve">All Storage SHALL use required cryptographic modules as outlined in</w:t>
       </w:r>
       <w:r>
         <w:t xml:space="preserve"> </w:t>
@@ -8995,12 +8628,12 @@
       <w:pPr>
         <w:numPr>
           <w:ilvl w:val="0"/>
-          <w:numId w:val="1042"/>
-        </w:numPr>
-        <w:pStyle w:val="Compact"/>
-      </w:pPr>
-      <w:r>
-        <w:t xml:space="preserve">In a cloud computing enviroment Storage SHALL implement ISO/IEC 27018 measures to protect personally identifiable information (PII) and personal information (PI) in accordance with ISO/IEC 29100</w:t>
+          <w:numId w:val="1038"/>
+        </w:numPr>
+        <w:pStyle w:val="Compact"/>
+      </w:pPr>
+      <w:r>
+        <w:t xml:space="preserve">In a cloud computing environment, Storage SHALL implement ISO/IEC 27018 measures to protect personally identifiable information (PII) and personal information (PI) in accordance with ISO/IEC 29100</w:t>
       </w:r>
     </w:p>
     <w:bookmarkEnd w:id="152"/>
@@ -9202,7 +8835,7 @@
     </w:p>
     <w:bookmarkEnd w:id="161"/>
     <w:bookmarkEnd w:id="162"/>
-    <w:bookmarkStart w:id="165" w:name="X748c2428d6a4e13b993bfa046936d183f5c6794"/>
+    <w:bookmarkStart w:id="165" w:name="X5c7505e079795081683ddf13557d4380d34c476"/>
     <w:p>
       <w:pPr>
         <w:pStyle w:val="Heading2"/>
@@ -9217,14 +8850,14 @@
         <w:tab/>
       </w:r>
       <w:r>
-        <w:t xml:space="preserve">Part 2: Object of Conformity Asssessment Requirements</w:t>
-      </w:r>
-    </w:p>
-    <w:p>
-      <w:pPr>
-        <w:numPr>
-          <w:ilvl w:val="0"/>
-          <w:numId w:val="1043"/>
+        <w:t xml:space="preserve">Part 2: Object of Conformity Assessment Requirements</w:t>
+      </w:r>
+    </w:p>
+    <w:p>
+      <w:pPr>
+        <w:numPr>
+          <w:ilvl w:val="0"/>
+          <w:numId w:val="1039"/>
         </w:numPr>
         <w:pStyle w:val="Compact"/>
       </w:pPr>
@@ -9247,7 +8880,7 @@
       <w:pPr>
         <w:numPr>
           <w:ilvl w:val="0"/>
-          <w:numId w:val="1043"/>
+          <w:numId w:val="1039"/>
         </w:numPr>
         <w:pStyle w:val="Compact"/>
       </w:pPr>
@@ -9259,12 +8892,12 @@
       <w:pPr>
         <w:numPr>
           <w:ilvl w:val="0"/>
-          <w:numId w:val="1043"/>
-        </w:numPr>
-        <w:pStyle w:val="Compact"/>
-      </w:pPr>
-      <w:r>
-        <w:t xml:space="preserve">Passphrases and passwords SHOULD follow reccomended best practices</w:t>
+          <w:numId w:val="1039"/>
+        </w:numPr>
+        <w:pStyle w:val="Compact"/>
+      </w:pPr>
+      <w:r>
+        <w:t xml:space="preserve">Passphrases and passwords SHOULD follow recommended best practices</w:t>
       </w:r>
       <w:r>
         <w:t xml:space="preserve"> </w:t>
@@ -9282,7 +8915,7 @@
       <w:pPr>
         <w:numPr>
           <w:ilvl w:val="0"/>
-          <w:numId w:val="1043"/>
+          <w:numId w:val="1039"/>
         </w:numPr>
         <w:pStyle w:val="Compact"/>
       </w:pPr>
@@ -9294,7 +8927,7 @@
       <w:pPr>
         <w:numPr>
           <w:ilvl w:val="0"/>
-          <w:numId w:val="1044"/>
+          <w:numId w:val="1040"/>
         </w:numPr>
         <w:pStyle w:val="Compact"/>
       </w:pPr>
@@ -9306,7 +8939,7 @@
       <w:pPr>
         <w:numPr>
           <w:ilvl w:val="0"/>
-          <w:numId w:val="1044"/>
+          <w:numId w:val="1040"/>
         </w:numPr>
         <w:pStyle w:val="Compact"/>
       </w:pPr>
@@ -9440,7 +9073,7 @@
       <w:pPr>
         <w:numPr>
           <w:ilvl w:val="0"/>
-          <w:numId w:val="1045"/>
+          <w:numId w:val="1041"/>
         </w:numPr>
         <w:pStyle w:val="Compact"/>
       </w:pPr>
@@ -9457,7 +9090,7 @@
       <w:pPr>
         <w:numPr>
           <w:ilvl w:val="0"/>
-          <w:numId w:val="1045"/>
+          <w:numId w:val="1041"/>
         </w:numPr>
         <w:pStyle w:val="Compact"/>
       </w:pPr>
@@ -9474,7 +9107,7 @@
       <w:pPr>
         <w:numPr>
           <w:ilvl w:val="0"/>
-          <w:numId w:val="1045"/>
+          <w:numId w:val="1041"/>
         </w:numPr>
         <w:pStyle w:val="Compact"/>
       </w:pPr>
@@ -9491,7 +9124,7 @@
       <w:pPr>
         <w:numPr>
           <w:ilvl w:val="0"/>
-          <w:numId w:val="1045"/>
+          <w:numId w:val="1041"/>
         </w:numPr>
         <w:pStyle w:val="Compact"/>
       </w:pPr>
@@ -9527,7 +9160,7 @@
       <w:pPr>
         <w:numPr>
           <w:ilvl w:val="0"/>
-          <w:numId w:val="1046"/>
+          <w:numId w:val="1042"/>
         </w:numPr>
         <w:pStyle w:val="Compact"/>
       </w:pPr>
@@ -9544,7 +9177,7 @@
       <w:pPr>
         <w:numPr>
           <w:ilvl w:val="0"/>
-          <w:numId w:val="1046"/>
+          <w:numId w:val="1042"/>
         </w:numPr>
         <w:pStyle w:val="Compact"/>
       </w:pPr>
@@ -9561,7 +9194,7 @@
       <w:pPr>
         <w:numPr>
           <w:ilvl w:val="0"/>
-          <w:numId w:val="1046"/>
+          <w:numId w:val="1042"/>
         </w:numPr>
         <w:pStyle w:val="Compact"/>
       </w:pPr>
@@ -9578,7 +9211,7 @@
       <w:pPr>
         <w:numPr>
           <w:ilvl w:val="0"/>
-          <w:numId w:val="1046"/>
+          <w:numId w:val="1042"/>
         </w:numPr>
         <w:pStyle w:val="Compact"/>
       </w:pPr>
@@ -9595,7 +9228,7 @@
       <w:pPr>
         <w:numPr>
           <w:ilvl w:val="0"/>
-          <w:numId w:val="1046"/>
+          <w:numId w:val="1042"/>
         </w:numPr>
         <w:pStyle w:val="Compact"/>
       </w:pPr>
@@ -9612,7 +9245,7 @@
       <w:pPr>
         <w:numPr>
           <w:ilvl w:val="0"/>
-          <w:numId w:val="1046"/>
+          <w:numId w:val="1042"/>
         </w:numPr>
         <w:pStyle w:val="Compact"/>
       </w:pPr>
@@ -9629,7 +9262,7 @@
       <w:pPr>
         <w:numPr>
           <w:ilvl w:val="0"/>
-          <w:numId w:val="1046"/>
+          <w:numId w:val="1042"/>
         </w:numPr>
         <w:pStyle w:val="Compact"/>
       </w:pPr>
@@ -9646,7 +9279,7 @@
       <w:pPr>
         <w:numPr>
           <w:ilvl w:val="0"/>
-          <w:numId w:val="1046"/>
+          <w:numId w:val="1042"/>
         </w:numPr>
         <w:pStyle w:val="Compact"/>
       </w:pPr>
@@ -9663,7 +9296,7 @@
       <w:pPr>
         <w:numPr>
           <w:ilvl w:val="0"/>
-          <w:numId w:val="1046"/>
+          <w:numId w:val="1042"/>
         </w:numPr>
         <w:pStyle w:val="Compact"/>
       </w:pPr>
@@ -9680,7 +9313,7 @@
       <w:pPr>
         <w:numPr>
           <w:ilvl w:val="0"/>
-          <w:numId w:val="1046"/>
+          <w:numId w:val="1042"/>
         </w:numPr>
         <w:pStyle w:val="Compact"/>
       </w:pPr>
@@ -9697,7 +9330,7 @@
       <w:pPr>
         <w:numPr>
           <w:ilvl w:val="0"/>
-          <w:numId w:val="1046"/>
+          <w:numId w:val="1042"/>
         </w:numPr>
         <w:pStyle w:val="Compact"/>
       </w:pPr>
@@ -9714,7 +9347,7 @@
       <w:pPr>
         <w:numPr>
           <w:ilvl w:val="0"/>
-          <w:numId w:val="1046"/>
+          <w:numId w:val="1042"/>
         </w:numPr>
         <w:pStyle w:val="Compact"/>
       </w:pPr>
@@ -9731,7 +9364,7 @@
       <w:pPr>
         <w:numPr>
           <w:ilvl w:val="0"/>
-          <w:numId w:val="1046"/>
+          <w:numId w:val="1042"/>
         </w:numPr>
         <w:pStyle w:val="Compact"/>
       </w:pPr>
@@ -9748,7 +9381,7 @@
       <w:pPr>
         <w:numPr>
           <w:ilvl w:val="0"/>
-          <w:numId w:val="1046"/>
+          <w:numId w:val="1042"/>
         </w:numPr>
         <w:pStyle w:val="Compact"/>
       </w:pPr>
@@ -9765,7 +9398,7 @@
       <w:pPr>
         <w:numPr>
           <w:ilvl w:val="0"/>
-          <w:numId w:val="1046"/>
+          <w:numId w:val="1042"/>
         </w:numPr>
         <w:pStyle w:val="Compact"/>
       </w:pPr>
@@ -9782,7 +9415,7 @@
       <w:pPr>
         <w:numPr>
           <w:ilvl w:val="0"/>
-          <w:numId w:val="1046"/>
+          <w:numId w:val="1042"/>
         </w:numPr>
         <w:pStyle w:val="Compact"/>
       </w:pPr>
@@ -9799,7 +9432,7 @@
       <w:pPr>
         <w:numPr>
           <w:ilvl w:val="0"/>
-          <w:numId w:val="1046"/>
+          <w:numId w:val="1042"/>
         </w:numPr>
         <w:pStyle w:val="Compact"/>
       </w:pPr>
@@ -9816,7 +9449,7 @@
       <w:pPr>
         <w:numPr>
           <w:ilvl w:val="0"/>
-          <w:numId w:val="1046"/>
+          <w:numId w:val="1042"/>
         </w:numPr>
         <w:pStyle w:val="Compact"/>
       </w:pPr>
@@ -9833,7 +9466,7 @@
       <w:pPr>
         <w:numPr>
           <w:ilvl w:val="0"/>
-          <w:numId w:val="1046"/>
+          <w:numId w:val="1042"/>
         </w:numPr>
         <w:pStyle w:val="Compact"/>
       </w:pPr>
@@ -9850,7 +9483,7 @@
       <w:pPr>
         <w:numPr>
           <w:ilvl w:val="0"/>
-          <w:numId w:val="1046"/>
+          <w:numId w:val="1042"/>
         </w:numPr>
         <w:pStyle w:val="Compact"/>
       </w:pPr>
@@ -9867,7 +9500,7 @@
       <w:pPr>
         <w:numPr>
           <w:ilvl w:val="0"/>
-          <w:numId w:val="1046"/>
+          <w:numId w:val="1042"/>
         </w:numPr>
         <w:pStyle w:val="Compact"/>
       </w:pPr>
@@ -9884,7 +9517,7 @@
       <w:pPr>
         <w:numPr>
           <w:ilvl w:val="0"/>
-          <w:numId w:val="1046"/>
+          <w:numId w:val="1042"/>
         </w:numPr>
         <w:pStyle w:val="Compact"/>
       </w:pPr>
@@ -9901,7 +9534,7 @@
       <w:pPr>
         <w:numPr>
           <w:ilvl w:val="0"/>
-          <w:numId w:val="1046"/>
+          <w:numId w:val="1042"/>
         </w:numPr>
         <w:pStyle w:val="Compact"/>
       </w:pPr>
@@ -9918,7 +9551,7 @@
       <w:pPr>
         <w:numPr>
           <w:ilvl w:val="0"/>
-          <w:numId w:val="1046"/>
+          <w:numId w:val="1042"/>
         </w:numPr>
         <w:pStyle w:val="Compact"/>
       </w:pPr>
@@ -9935,7 +9568,7 @@
       <w:pPr>
         <w:numPr>
           <w:ilvl w:val="0"/>
-          <w:numId w:val="1046"/>
+          <w:numId w:val="1042"/>
         </w:numPr>
         <w:pStyle w:val="Compact"/>
       </w:pPr>
@@ -9971,7 +9604,7 @@
       <w:pPr>
         <w:numPr>
           <w:ilvl w:val="0"/>
-          <w:numId w:val="1047"/>
+          <w:numId w:val="1043"/>
         </w:numPr>
         <w:pStyle w:val="Compact"/>
       </w:pPr>
@@ -9988,7 +9621,7 @@
       <w:pPr>
         <w:numPr>
           <w:ilvl w:val="0"/>
-          <w:numId w:val="1047"/>
+          <w:numId w:val="1043"/>
         </w:numPr>
         <w:pStyle w:val="Compact"/>
       </w:pPr>
@@ -10005,7 +9638,7 @@
       <w:pPr>
         <w:numPr>
           <w:ilvl w:val="0"/>
-          <w:numId w:val="1047"/>
+          <w:numId w:val="1043"/>
         </w:numPr>
         <w:pStyle w:val="Compact"/>
       </w:pPr>
@@ -10022,7 +9655,7 @@
       <w:pPr>
         <w:numPr>
           <w:ilvl w:val="0"/>
-          <w:numId w:val="1047"/>
+          <w:numId w:val="1043"/>
         </w:numPr>
         <w:pStyle w:val="Compact"/>
       </w:pPr>
@@ -10039,7 +9672,7 @@
       <w:pPr>
         <w:numPr>
           <w:ilvl w:val="0"/>
-          <w:numId w:val="1047"/>
+          <w:numId w:val="1043"/>
         </w:numPr>
         <w:pStyle w:val="Compact"/>
       </w:pPr>
@@ -10056,7 +9689,7 @@
       <w:pPr>
         <w:numPr>
           <w:ilvl w:val="0"/>
-          <w:numId w:val="1047"/>
+          <w:numId w:val="1043"/>
         </w:numPr>
         <w:pStyle w:val="Compact"/>
       </w:pPr>
@@ -10073,7 +9706,7 @@
       <w:pPr>
         <w:numPr>
           <w:ilvl w:val="0"/>
-          <w:numId w:val="1047"/>
+          <w:numId w:val="1043"/>
         </w:numPr>
         <w:pStyle w:val="Compact"/>
       </w:pPr>
@@ -10090,7 +9723,7 @@
       <w:pPr>
         <w:numPr>
           <w:ilvl w:val="0"/>
-          <w:numId w:val="1047"/>
+          <w:numId w:val="1043"/>
         </w:numPr>
         <w:pStyle w:val="Compact"/>
       </w:pPr>
@@ -10107,7 +9740,7 @@
       <w:pPr>
         <w:numPr>
           <w:ilvl w:val="0"/>
-          <w:numId w:val="1047"/>
+          <w:numId w:val="1043"/>
         </w:numPr>
         <w:pStyle w:val="Compact"/>
       </w:pPr>
@@ -10124,7 +9757,7 @@
       <w:pPr>
         <w:numPr>
           <w:ilvl w:val="0"/>
-          <w:numId w:val="1047"/>
+          <w:numId w:val="1043"/>
         </w:numPr>
         <w:pStyle w:val="Compact"/>
       </w:pPr>
@@ -10141,7 +9774,7 @@
       <w:pPr>
         <w:numPr>
           <w:ilvl w:val="0"/>
-          <w:numId w:val="1047"/>
+          <w:numId w:val="1043"/>
         </w:numPr>
         <w:pStyle w:val="Compact"/>
       </w:pPr>
@@ -10185,7 +9818,7 @@
       <w:pPr>
         <w:numPr>
           <w:ilvl w:val="0"/>
-          <w:numId w:val="1048"/>
+          <w:numId w:val="1044"/>
         </w:numPr>
         <w:pStyle w:val="Compact"/>
       </w:pPr>
@@ -10202,7 +9835,7 @@
       <w:pPr>
         <w:numPr>
           <w:ilvl w:val="0"/>
-          <w:numId w:val="1048"/>
+          <w:numId w:val="1044"/>
         </w:numPr>
         <w:pStyle w:val="Compact"/>
       </w:pPr>
@@ -10219,7 +9852,7 @@
       <w:pPr>
         <w:numPr>
           <w:ilvl w:val="0"/>
-          <w:numId w:val="1048"/>
+          <w:numId w:val="1044"/>
         </w:numPr>
         <w:pStyle w:val="Compact"/>
       </w:pPr>
@@ -10236,7 +9869,7 @@
       <w:pPr>
         <w:numPr>
           <w:ilvl w:val="0"/>
-          <w:numId w:val="1048"/>
+          <w:numId w:val="1044"/>
         </w:numPr>
         <w:pStyle w:val="Compact"/>
       </w:pPr>
@@ -10253,7 +9886,7 @@
       <w:pPr>
         <w:numPr>
           <w:ilvl w:val="0"/>
-          <w:numId w:val="1048"/>
+          <w:numId w:val="1044"/>
         </w:numPr>
         <w:pStyle w:val="Compact"/>
       </w:pPr>
@@ -10270,7 +9903,7 @@
       <w:pPr>
         <w:numPr>
           <w:ilvl w:val="0"/>
-          <w:numId w:val="1048"/>
+          <w:numId w:val="1044"/>
         </w:numPr>
         <w:pStyle w:val="Compact"/>
       </w:pPr>
@@ -10287,7 +9920,7 @@
       <w:pPr>
         <w:numPr>
           <w:ilvl w:val="0"/>
-          <w:numId w:val="1048"/>
+          <w:numId w:val="1044"/>
         </w:numPr>
         <w:pStyle w:val="Compact"/>
       </w:pPr>
@@ -10304,7 +9937,7 @@
       <w:pPr>
         <w:numPr>
           <w:ilvl w:val="0"/>
-          <w:numId w:val="1048"/>
+          <w:numId w:val="1044"/>
         </w:numPr>
         <w:pStyle w:val="Compact"/>
       </w:pPr>
@@ -10321,7 +9954,7 @@
       <w:pPr>
         <w:numPr>
           <w:ilvl w:val="0"/>
-          <w:numId w:val="1048"/>
+          <w:numId w:val="1044"/>
         </w:numPr>
         <w:pStyle w:val="Compact"/>
       </w:pPr>
@@ -10338,7 +9971,7 @@
       <w:pPr>
         <w:numPr>
           <w:ilvl w:val="0"/>
-          <w:numId w:val="1048"/>
+          <w:numId w:val="1044"/>
         </w:numPr>
         <w:pStyle w:val="Compact"/>
       </w:pPr>
@@ -10355,7 +9988,7 @@
       <w:pPr>
         <w:numPr>
           <w:ilvl w:val="0"/>
-          <w:numId w:val="1048"/>
+          <w:numId w:val="1044"/>
         </w:numPr>
         <w:pStyle w:val="Compact"/>
       </w:pPr>
@@ -10372,7 +10005,7 @@
       <w:pPr>
         <w:numPr>
           <w:ilvl w:val="0"/>
-          <w:numId w:val="1048"/>
+          <w:numId w:val="1044"/>
         </w:numPr>
         <w:pStyle w:val="Compact"/>
       </w:pPr>
@@ -10389,7 +10022,7 @@
       <w:pPr>
         <w:numPr>
           <w:ilvl w:val="0"/>
-          <w:numId w:val="1048"/>
+          <w:numId w:val="1044"/>
         </w:numPr>
         <w:pStyle w:val="Compact"/>
       </w:pPr>
@@ -10406,7 +10039,7 @@
       <w:pPr>
         <w:numPr>
           <w:ilvl w:val="0"/>
-          <w:numId w:val="1048"/>
+          <w:numId w:val="1044"/>
         </w:numPr>
         <w:pStyle w:val="Compact"/>
       </w:pPr>
@@ -10423,7 +10056,7 @@
       <w:pPr>
         <w:numPr>
           <w:ilvl w:val="0"/>
-          <w:numId w:val="1048"/>
+          <w:numId w:val="1044"/>
         </w:numPr>
         <w:pStyle w:val="Compact"/>
       </w:pPr>
@@ -10440,7 +10073,7 @@
       <w:pPr>
         <w:numPr>
           <w:ilvl w:val="0"/>
-          <w:numId w:val="1048"/>
+          <w:numId w:val="1044"/>
         </w:numPr>
         <w:pStyle w:val="Compact"/>
       </w:pPr>
@@ -10457,7 +10090,7 @@
       <w:pPr>
         <w:numPr>
           <w:ilvl w:val="0"/>
-          <w:numId w:val="1048"/>
+          <w:numId w:val="1044"/>
         </w:numPr>
         <w:pStyle w:val="Compact"/>
       </w:pPr>
@@ -10474,7 +10107,7 @@
       <w:pPr>
         <w:numPr>
           <w:ilvl w:val="0"/>
-          <w:numId w:val="1048"/>
+          <w:numId w:val="1044"/>
         </w:numPr>
         <w:pStyle w:val="Compact"/>
       </w:pPr>
@@ -10491,7 +10124,7 @@
       <w:pPr>
         <w:numPr>
           <w:ilvl w:val="0"/>
-          <w:numId w:val="1048"/>
+          <w:numId w:val="1044"/>
         </w:numPr>
         <w:pStyle w:val="Compact"/>
       </w:pPr>
@@ -10508,7 +10141,7 @@
       <w:pPr>
         <w:numPr>
           <w:ilvl w:val="0"/>
-          <w:numId w:val="1048"/>
+          <w:numId w:val="1044"/>
         </w:numPr>
         <w:pStyle w:val="Compact"/>
       </w:pPr>
@@ -10525,7 +10158,7 @@
       <w:pPr>
         <w:numPr>
           <w:ilvl w:val="0"/>
-          <w:numId w:val="1048"/>
+          <w:numId w:val="1044"/>
         </w:numPr>
         <w:pStyle w:val="Compact"/>
       </w:pPr>
@@ -10542,7 +10175,7 @@
       <w:pPr>
         <w:numPr>
           <w:ilvl w:val="0"/>
-          <w:numId w:val="1048"/>
+          <w:numId w:val="1044"/>
         </w:numPr>
         <w:pStyle w:val="Compact"/>
       </w:pPr>
@@ -10559,7 +10192,7 @@
       <w:pPr>
         <w:numPr>
           <w:ilvl w:val="0"/>
-          <w:numId w:val="1048"/>
+          <w:numId w:val="1044"/>
         </w:numPr>
         <w:pStyle w:val="Compact"/>
       </w:pPr>
@@ -10576,7 +10209,7 @@
       <w:pPr>
         <w:numPr>
           <w:ilvl w:val="0"/>
-          <w:numId w:val="1048"/>
+          <w:numId w:val="1044"/>
         </w:numPr>
         <w:pStyle w:val="Compact"/>
       </w:pPr>
@@ -10593,7 +10226,7 @@
       <w:pPr>
         <w:numPr>
           <w:ilvl w:val="0"/>
-          <w:numId w:val="1048"/>
+          <w:numId w:val="1044"/>
         </w:numPr>
         <w:pStyle w:val="Compact"/>
       </w:pPr>
@@ -10610,7 +10243,7 @@
       <w:pPr>
         <w:numPr>
           <w:ilvl w:val="0"/>
-          <w:numId w:val="1048"/>
+          <w:numId w:val="1044"/>
         </w:numPr>
         <w:pStyle w:val="Compact"/>
       </w:pPr>
@@ -10627,7 +10260,7 @@
       <w:pPr>
         <w:numPr>
           <w:ilvl w:val="0"/>
-          <w:numId w:val="1048"/>
+          <w:numId w:val="1044"/>
         </w:numPr>
         <w:pStyle w:val="Compact"/>
       </w:pPr>
@@ -10644,7 +10277,7 @@
       <w:pPr>
         <w:numPr>
           <w:ilvl w:val="0"/>
-          <w:numId w:val="1048"/>
+          <w:numId w:val="1044"/>
         </w:numPr>
         <w:pStyle w:val="Compact"/>
       </w:pPr>
@@ -10661,7 +10294,7 @@
       <w:pPr>
         <w:numPr>
           <w:ilvl w:val="0"/>
-          <w:numId w:val="1048"/>
+          <w:numId w:val="1044"/>
         </w:numPr>
         <w:pStyle w:val="Compact"/>
       </w:pPr>
@@ -10678,7 +10311,7 @@
       <w:pPr>
         <w:numPr>
           <w:ilvl w:val="0"/>
-          <w:numId w:val="1048"/>
+          <w:numId w:val="1044"/>
         </w:numPr>
         <w:pStyle w:val="Compact"/>
       </w:pPr>
@@ -10695,7 +10328,7 @@
       <w:pPr>
         <w:numPr>
           <w:ilvl w:val="0"/>
-          <w:numId w:val="1048"/>
+          <w:numId w:val="1044"/>
         </w:numPr>
         <w:pStyle w:val="Compact"/>
       </w:pPr>
@@ -10712,11 +10345,11 @@
       <w:pPr>
         <w:numPr>
           <w:ilvl w:val="0"/>
-          <w:numId w:val="1048"/>
-        </w:numPr>
-        <w:pStyle w:val="Compact"/>
-      </w:pPr>
-      <w:hyperlink r:id="rId93">
+          <w:numId w:val="1044"/>
+        </w:numPr>
+        <w:pStyle w:val="Compact"/>
+      </w:pPr>
+      <w:hyperlink r:id="rId87">
         <w:r>
           <w:rPr>
             <w:rStyle w:val="Hyperlink"/>
@@ -10729,7 +10362,7 @@
       <w:pPr>
         <w:numPr>
           <w:ilvl w:val="0"/>
-          <w:numId w:val="1048"/>
+          <w:numId w:val="1044"/>
         </w:numPr>
         <w:pStyle w:val="Compact"/>
       </w:pPr>
@@ -10746,7 +10379,7 @@
       <w:pPr>
         <w:numPr>
           <w:ilvl w:val="0"/>
-          <w:numId w:val="1048"/>
+          <w:numId w:val="1044"/>
         </w:numPr>
         <w:pStyle w:val="Compact"/>
       </w:pPr>
@@ -10763,7 +10396,7 @@
       <w:pPr>
         <w:numPr>
           <w:ilvl w:val="0"/>
-          <w:numId w:val="1048"/>
+          <w:numId w:val="1044"/>
         </w:numPr>
         <w:pStyle w:val="Compact"/>
       </w:pPr>
@@ -10780,7 +10413,7 @@
       <w:pPr>
         <w:numPr>
           <w:ilvl w:val="0"/>
-          <w:numId w:val="1048"/>
+          <w:numId w:val="1044"/>
         </w:numPr>
         <w:pStyle w:val="Compact"/>
       </w:pPr>
@@ -10797,7 +10430,7 @@
       <w:pPr>
         <w:numPr>
           <w:ilvl w:val="0"/>
-          <w:numId w:val="1048"/>
+          <w:numId w:val="1044"/>
         </w:numPr>
         <w:pStyle w:val="Compact"/>
       </w:pPr>
@@ -10833,7 +10466,7 @@
       <w:pPr>
         <w:numPr>
           <w:ilvl w:val="0"/>
-          <w:numId w:val="1049"/>
+          <w:numId w:val="1045"/>
         </w:numPr>
         <w:pStyle w:val="Compact"/>
       </w:pPr>
@@ -10850,7 +10483,7 @@
       <w:pPr>
         <w:numPr>
           <w:ilvl w:val="0"/>
-          <w:numId w:val="1049"/>
+          <w:numId w:val="1045"/>
         </w:numPr>
         <w:pStyle w:val="Compact"/>
       </w:pPr>
@@ -10867,7 +10500,7 @@
       <w:pPr>
         <w:numPr>
           <w:ilvl w:val="0"/>
-          <w:numId w:val="1049"/>
+          <w:numId w:val="1045"/>
         </w:numPr>
         <w:pStyle w:val="Compact"/>
       </w:pPr>
@@ -10884,7 +10517,7 @@
       <w:pPr>
         <w:numPr>
           <w:ilvl w:val="0"/>
-          <w:numId w:val="1049"/>
+          <w:numId w:val="1045"/>
         </w:numPr>
         <w:pStyle w:val="Compact"/>
       </w:pPr>
@@ -10901,7 +10534,7 @@
       <w:pPr>
         <w:numPr>
           <w:ilvl w:val="0"/>
-          <w:numId w:val="1049"/>
+          <w:numId w:val="1045"/>
         </w:numPr>
         <w:pStyle w:val="Compact"/>
       </w:pPr>
@@ -10918,7 +10551,7 @@
       <w:pPr>
         <w:numPr>
           <w:ilvl w:val="0"/>
-          <w:numId w:val="1049"/>
+          <w:numId w:val="1045"/>
         </w:numPr>
         <w:pStyle w:val="Compact"/>
       </w:pPr>
@@ -10935,7 +10568,7 @@
       <w:pPr>
         <w:numPr>
           <w:ilvl w:val="0"/>
-          <w:numId w:val="1049"/>
+          <w:numId w:val="1045"/>
         </w:numPr>
         <w:pStyle w:val="Compact"/>
       </w:pPr>
@@ -10952,7 +10585,7 @@
       <w:pPr>
         <w:numPr>
           <w:ilvl w:val="0"/>
-          <w:numId w:val="1049"/>
+          <w:numId w:val="1045"/>
         </w:numPr>
         <w:pStyle w:val="Compact"/>
       </w:pPr>
@@ -10969,7 +10602,7 @@
       <w:pPr>
         <w:numPr>
           <w:ilvl w:val="0"/>
-          <w:numId w:val="1049"/>
+          <w:numId w:val="1045"/>
         </w:numPr>
         <w:pStyle w:val="Compact"/>
       </w:pPr>
@@ -10986,7 +10619,7 @@
       <w:pPr>
         <w:numPr>
           <w:ilvl w:val="0"/>
-          <w:numId w:val="1049"/>
+          <w:numId w:val="1045"/>
         </w:numPr>
         <w:pStyle w:val="Compact"/>
       </w:pPr>
@@ -11003,7 +10636,7 @@
       <w:pPr>
         <w:numPr>
           <w:ilvl w:val="0"/>
-          <w:numId w:val="1049"/>
+          <w:numId w:val="1045"/>
         </w:numPr>
         <w:pStyle w:val="Compact"/>
       </w:pPr>
@@ -11039,7 +10672,7 @@
       <w:pPr>
         <w:numPr>
           <w:ilvl w:val="0"/>
-          <w:numId w:val="1050"/>
+          <w:numId w:val="1046"/>
         </w:numPr>
         <w:pStyle w:val="Compact"/>
       </w:pPr>
@@ -11056,7 +10689,7 @@
       <w:pPr>
         <w:numPr>
           <w:ilvl w:val="0"/>
-          <w:numId w:val="1050"/>
+          <w:numId w:val="1046"/>
         </w:numPr>
         <w:pStyle w:val="Compact"/>
       </w:pPr>
@@ -11073,7 +10706,7 @@
       <w:pPr>
         <w:numPr>
           <w:ilvl w:val="0"/>
-          <w:numId w:val="1050"/>
+          <w:numId w:val="1046"/>
         </w:numPr>
         <w:pStyle w:val="Compact"/>
       </w:pPr>
@@ -11090,7 +10723,7 @@
       <w:pPr>
         <w:numPr>
           <w:ilvl w:val="0"/>
-          <w:numId w:val="1050"/>
+          <w:numId w:val="1046"/>
         </w:numPr>
         <w:pStyle w:val="Compact"/>
       </w:pPr>
@@ -11107,7 +10740,7 @@
       <w:pPr>
         <w:numPr>
           <w:ilvl w:val="0"/>
-          <w:numId w:val="1050"/>
+          <w:numId w:val="1046"/>
         </w:numPr>
         <w:pStyle w:val="Compact"/>
       </w:pPr>
@@ -11124,7 +10757,7 @@
       <w:pPr>
         <w:numPr>
           <w:ilvl w:val="0"/>
-          <w:numId w:val="1050"/>
+          <w:numId w:val="1046"/>
         </w:numPr>
         <w:pStyle w:val="Compact"/>
       </w:pPr>
@@ -11141,7 +10774,7 @@
       <w:pPr>
         <w:numPr>
           <w:ilvl w:val="0"/>
-          <w:numId w:val="1050"/>
+          <w:numId w:val="1046"/>
         </w:numPr>
         <w:pStyle w:val="Compact"/>
       </w:pPr>
@@ -11158,7 +10791,7 @@
       <w:pPr>
         <w:numPr>
           <w:ilvl w:val="0"/>
-          <w:numId w:val="1050"/>
+          <w:numId w:val="1046"/>
         </w:numPr>
         <w:pStyle w:val="Compact"/>
       </w:pPr>
@@ -11175,7 +10808,7 @@
       <w:pPr>
         <w:numPr>
           <w:ilvl w:val="0"/>
-          <w:numId w:val="1050"/>
+          <w:numId w:val="1046"/>
         </w:numPr>
         <w:pStyle w:val="Compact"/>
       </w:pPr>
@@ -11192,7 +10825,7 @@
       <w:pPr>
         <w:numPr>
           <w:ilvl w:val="0"/>
-          <w:numId w:val="1050"/>
+          <w:numId w:val="1046"/>
         </w:numPr>
         <w:pStyle w:val="Compact"/>
       </w:pPr>
@@ -11209,7 +10842,7 @@
       <w:pPr>
         <w:numPr>
           <w:ilvl w:val="0"/>
-          <w:numId w:val="1050"/>
+          <w:numId w:val="1046"/>
         </w:numPr>
         <w:pStyle w:val="Compact"/>
       </w:pPr>
@@ -11226,7 +10859,7 @@
       <w:pPr>
         <w:numPr>
           <w:ilvl w:val="0"/>
-          <w:numId w:val="1050"/>
+          <w:numId w:val="1046"/>
         </w:numPr>
         <w:pStyle w:val="Compact"/>
       </w:pPr>
@@ -11243,7 +10876,7 @@
       <w:pPr>
         <w:numPr>
           <w:ilvl w:val="0"/>
-          <w:numId w:val="1050"/>
+          <w:numId w:val="1046"/>
         </w:numPr>
         <w:pStyle w:val="Compact"/>
       </w:pPr>
@@ -11260,7 +10893,7 @@
       <w:pPr>
         <w:numPr>
           <w:ilvl w:val="0"/>
-          <w:numId w:val="1050"/>
+          <w:numId w:val="1046"/>
         </w:numPr>
         <w:pStyle w:val="Compact"/>
       </w:pPr>
@@ -11277,7 +10910,7 @@
       <w:pPr>
         <w:numPr>
           <w:ilvl w:val="0"/>
-          <w:numId w:val="1050"/>
+          <w:numId w:val="1046"/>
         </w:numPr>
         <w:pStyle w:val="Compact"/>
       </w:pPr>
@@ -11294,7 +10927,7 @@
       <w:pPr>
         <w:numPr>
           <w:ilvl w:val="0"/>
-          <w:numId w:val="1050"/>
+          <w:numId w:val="1046"/>
         </w:numPr>
         <w:pStyle w:val="Compact"/>
       </w:pPr>
@@ -11311,7 +10944,7 @@
       <w:pPr>
         <w:numPr>
           <w:ilvl w:val="0"/>
-          <w:numId w:val="1050"/>
+          <w:numId w:val="1046"/>
         </w:numPr>
         <w:pStyle w:val="Compact"/>
       </w:pPr>
@@ -11328,7 +10961,7 @@
       <w:pPr>
         <w:numPr>
           <w:ilvl w:val="0"/>
-          <w:numId w:val="1050"/>
+          <w:numId w:val="1046"/>
         </w:numPr>
         <w:pStyle w:val="Compact"/>
       </w:pPr>
@@ -11364,7 +10997,7 @@
       <w:pPr>
         <w:numPr>
           <w:ilvl w:val="0"/>
-          <w:numId w:val="1051"/>
+          <w:numId w:val="1047"/>
         </w:numPr>
         <w:pStyle w:val="Compact"/>
       </w:pPr>
@@ -11381,7 +11014,7 @@
       <w:pPr>
         <w:numPr>
           <w:ilvl w:val="0"/>
-          <w:numId w:val="1051"/>
+          <w:numId w:val="1047"/>
         </w:numPr>
         <w:pStyle w:val="Compact"/>
       </w:pPr>
@@ -11398,7 +11031,7 @@
       <w:pPr>
         <w:numPr>
           <w:ilvl w:val="0"/>
-          <w:numId w:val="1051"/>
+          <w:numId w:val="1047"/>
         </w:numPr>
         <w:pStyle w:val="Compact"/>
       </w:pPr>
@@ -11434,7 +11067,7 @@
       <w:pPr>
         <w:numPr>
           <w:ilvl w:val="0"/>
-          <w:numId w:val="1052"/>
+          <w:numId w:val="1048"/>
         </w:numPr>
         <w:pStyle w:val="Compact"/>
       </w:pPr>
@@ -11451,7 +11084,7 @@
       <w:pPr>
         <w:numPr>
           <w:ilvl w:val="0"/>
-          <w:numId w:val="1052"/>
+          <w:numId w:val="1048"/>
         </w:numPr>
         <w:pStyle w:val="Compact"/>
       </w:pPr>
@@ -11495,7 +11128,7 @@
       <w:pPr>
         <w:numPr>
           <w:ilvl w:val="0"/>
-          <w:numId w:val="1053"/>
+          <w:numId w:val="1049"/>
         </w:numPr>
         <w:pStyle w:val="Compact"/>
       </w:pPr>
@@ -11512,7 +11145,7 @@
       <w:pPr>
         <w:numPr>
           <w:ilvl w:val="0"/>
-          <w:numId w:val="1053"/>
+          <w:numId w:val="1049"/>
         </w:numPr>
         <w:pStyle w:val="Compact"/>
       </w:pPr>
@@ -11529,7 +11162,7 @@
       <w:pPr>
         <w:numPr>
           <w:ilvl w:val="0"/>
-          <w:numId w:val="1053"/>
+          <w:numId w:val="1049"/>
         </w:numPr>
         <w:pStyle w:val="Compact"/>
       </w:pPr>
@@ -11546,7 +11179,7 @@
       <w:pPr>
         <w:numPr>
           <w:ilvl w:val="0"/>
-          <w:numId w:val="1053"/>
+          <w:numId w:val="1049"/>
         </w:numPr>
         <w:pStyle w:val="Compact"/>
       </w:pPr>
@@ -11563,7 +11196,7 @@
       <w:pPr>
         <w:numPr>
           <w:ilvl w:val="0"/>
-          <w:numId w:val="1053"/>
+          <w:numId w:val="1049"/>
         </w:numPr>
         <w:pStyle w:val="Compact"/>
       </w:pPr>
@@ -11607,7 +11240,7 @@
       <w:pPr>
         <w:numPr>
           <w:ilvl w:val="0"/>
-          <w:numId w:val="1054"/>
+          <w:numId w:val="1050"/>
         </w:numPr>
         <w:pStyle w:val="Compact"/>
       </w:pPr>
@@ -11624,7 +11257,7 @@
       <w:pPr>
         <w:numPr>
           <w:ilvl w:val="0"/>
-          <w:numId w:val="1054"/>
+          <w:numId w:val="1050"/>
         </w:numPr>
         <w:pStyle w:val="Compact"/>
       </w:pPr>
@@ -11641,7 +11274,7 @@
       <w:pPr>
         <w:numPr>
           <w:ilvl w:val="0"/>
-          <w:numId w:val="1054"/>
+          <w:numId w:val="1050"/>
         </w:numPr>
         <w:pStyle w:val="Compact"/>
       </w:pPr>
@@ -11658,7 +11291,7 @@
       <w:pPr>
         <w:numPr>
           <w:ilvl w:val="0"/>
-          <w:numId w:val="1054"/>
+          <w:numId w:val="1050"/>
         </w:numPr>
         <w:pStyle w:val="Compact"/>
       </w:pPr>
@@ -11675,7 +11308,7 @@
       <w:pPr>
         <w:numPr>
           <w:ilvl w:val="0"/>
-          <w:numId w:val="1054"/>
+          <w:numId w:val="1050"/>
         </w:numPr>
         <w:pStyle w:val="Compact"/>
       </w:pPr>
@@ -11692,7 +11325,7 @@
       <w:pPr>
         <w:numPr>
           <w:ilvl w:val="0"/>
-          <w:numId w:val="1054"/>
+          <w:numId w:val="1050"/>
         </w:numPr>
         <w:pStyle w:val="Compact"/>
       </w:pPr>
@@ -13604,9 +13237,6 @@
     </w:lvlOverride>
   </w:num>
   <w:num w:numId="1009">
-    <w:abstractNumId w:val="991"/>
-  </w:num>
-  <w:num w:numId="1010">
     <w:abstractNumId w:val="99411"/>
     <w:lvlOverride w:ilvl="0">
       <w:startOverride w:val="1"/>
@@ -13636,10 +13266,10 @@
       <w:startOverride w:val="1"/>
     </w:lvlOverride>
   </w:num>
-  <w:num w:numId="1011">
+  <w:num w:numId="1010">
     <w:abstractNumId w:val="991"/>
   </w:num>
-  <w:num w:numId="1012">
+  <w:num w:numId="1011">
     <w:abstractNumId w:val="99411"/>
     <w:lvlOverride w:ilvl="0">
       <w:startOverride w:val="1"/>
@@ -13669,6 +13299,9 @@
       <w:startOverride w:val="1"/>
     </w:lvlOverride>
   </w:num>
+  <w:num w:numId="1012">
+    <w:abstractNumId w:val="991"/>
+  </w:num>
   <w:num w:numId="1013">
     <w:abstractNumId w:val="991"/>
   </w:num>
@@ -13679,13 +13312,67 @@
     <w:abstractNumId w:val="991"/>
   </w:num>
   <w:num w:numId="1016">
-    <w:abstractNumId w:val="991"/>
+    <w:abstractNumId w:val="99411"/>
+    <w:lvlOverride w:ilvl="0">
+      <w:startOverride w:val="1"/>
+    </w:lvlOverride>
+    <w:lvlOverride w:ilvl="1">
+      <w:startOverride w:val="1"/>
+    </w:lvlOverride>
+    <w:lvlOverride w:ilvl="2">
+      <w:startOverride w:val="1"/>
+    </w:lvlOverride>
+    <w:lvlOverride w:ilvl="3">
+      <w:startOverride w:val="1"/>
+    </w:lvlOverride>
+    <w:lvlOverride w:ilvl="4">
+      <w:startOverride w:val="1"/>
+    </w:lvlOverride>
+    <w:lvlOverride w:ilvl="5">
+      <w:startOverride w:val="1"/>
+    </w:lvlOverride>
+    <w:lvlOverride w:ilvl="6">
+      <w:startOverride w:val="1"/>
+    </w:lvlOverride>
+    <w:lvlOverride w:ilvl="7">
+      <w:startOverride w:val="1"/>
+    </w:lvlOverride>
+    <w:lvlOverride w:ilvl="8">
+      <w:startOverride w:val="1"/>
+    </w:lvlOverride>
   </w:num>
   <w:num w:numId="1017">
     <w:abstractNumId w:val="991"/>
   </w:num>
   <w:num w:numId="1018">
-    <w:abstractNumId w:val="991"/>
+    <w:abstractNumId w:val="99411"/>
+    <w:lvlOverride w:ilvl="0">
+      <w:startOverride w:val="1"/>
+    </w:lvlOverride>
+    <w:lvlOverride w:ilvl="1">
+      <w:startOverride w:val="1"/>
+    </w:lvlOverride>
+    <w:lvlOverride w:ilvl="2">
+      <w:startOverride w:val="1"/>
+    </w:lvlOverride>
+    <w:lvlOverride w:ilvl="3">
+      <w:startOverride w:val="1"/>
+    </w:lvlOverride>
+    <w:lvlOverride w:ilvl="4">
+      <w:startOverride w:val="1"/>
+    </w:lvlOverride>
+    <w:lvlOverride w:ilvl="5">
+      <w:startOverride w:val="1"/>
+    </w:lvlOverride>
+    <w:lvlOverride w:ilvl="6">
+      <w:startOverride w:val="1"/>
+    </w:lvlOverride>
+    <w:lvlOverride w:ilvl="7">
+      <w:startOverride w:val="1"/>
+    </w:lvlOverride>
+    <w:lvlOverride w:ilvl="8">
+      <w:startOverride w:val="1"/>
+    </w:lvlOverride>
   </w:num>
   <w:num w:numId="1019">
     <w:abstractNumId w:val="99411"/>
@@ -13844,34 +13531,7 @@
     <w:abstractNumId w:val="991"/>
   </w:num>
   <w:num w:numId="1026">
-    <w:abstractNumId w:val="99411"/>
-    <w:lvlOverride w:ilvl="0">
-      <w:startOverride w:val="1"/>
-    </w:lvlOverride>
-    <w:lvlOverride w:ilvl="1">
-      <w:startOverride w:val="1"/>
-    </w:lvlOverride>
-    <w:lvlOverride w:ilvl="2">
-      <w:startOverride w:val="1"/>
-    </w:lvlOverride>
-    <w:lvlOverride w:ilvl="3">
-      <w:startOverride w:val="1"/>
-    </w:lvlOverride>
-    <w:lvlOverride w:ilvl="4">
-      <w:startOverride w:val="1"/>
-    </w:lvlOverride>
-    <w:lvlOverride w:ilvl="5">
-      <w:startOverride w:val="1"/>
-    </w:lvlOverride>
-    <w:lvlOverride w:ilvl="6">
-      <w:startOverride w:val="1"/>
-    </w:lvlOverride>
-    <w:lvlOverride w:ilvl="7">
-      <w:startOverride w:val="1"/>
-    </w:lvlOverride>
-    <w:lvlOverride w:ilvl="8">
-      <w:startOverride w:val="1"/>
-    </w:lvlOverride>
+    <w:abstractNumId w:val="991"/>
   </w:num>
   <w:num w:numId="1027">
     <w:abstractNumId w:val="99411"/>
@@ -13934,12 +13594,6 @@
     </w:lvlOverride>
   </w:num>
   <w:num w:numId="1029">
-    <w:abstractNumId w:val="991"/>
-  </w:num>
-  <w:num w:numId="1030">
-    <w:abstractNumId w:val="991"/>
-  </w:num>
-  <w:num w:numId="1031">
     <w:abstractNumId w:val="99411"/>
     <w:lvlOverride w:ilvl="0">
       <w:startOverride w:val="1"/>
@@ -13969,7 +13623,28 @@
       <w:startOverride w:val="1"/>
     </w:lvlOverride>
   </w:num>
+  <w:num w:numId="1030">
+    <w:abstractNumId w:val="991"/>
+  </w:num>
+  <w:num w:numId="1031">
+    <w:abstractNumId w:val="991"/>
+  </w:num>
   <w:num w:numId="1032">
+    <w:abstractNumId w:val="991"/>
+  </w:num>
+  <w:num w:numId="1033">
+    <w:abstractNumId w:val="991"/>
+  </w:num>
+  <w:num w:numId="1034">
+    <w:abstractNumId w:val="991"/>
+  </w:num>
+  <w:num w:numId="1035">
+    <w:abstractNumId w:val="991"/>
+  </w:num>
+  <w:num w:numId="1036">
+    <w:abstractNumId w:val="991"/>
+  </w:num>
+  <w:num w:numId="1037">
     <w:abstractNumId w:val="99411"/>
     <w:lvlOverride w:ilvl="0">
       <w:startOverride w:val="1"/>
@@ -13999,7 +13674,7 @@
       <w:startOverride w:val="1"/>
     </w:lvlOverride>
   </w:num>
-  <w:num w:numId="1033">
+  <w:num w:numId="1038">
     <w:abstractNumId w:val="99411"/>
     <w:lvlOverride w:ilvl="0">
       <w:startOverride w:val="1"/>
@@ -14029,28 +13704,7 @@
       <w:startOverride w:val="1"/>
     </w:lvlOverride>
   </w:num>
-  <w:num w:numId="1034">
-    <w:abstractNumId w:val="991"/>
-  </w:num>
-  <w:num w:numId="1035">
-    <w:abstractNumId w:val="991"/>
-  </w:num>
-  <w:num w:numId="1036">
-    <w:abstractNumId w:val="991"/>
-  </w:num>
-  <w:num w:numId="1037">
-    <w:abstractNumId w:val="991"/>
-  </w:num>
-  <w:num w:numId="1038">
-    <w:abstractNumId w:val="991"/>
-  </w:num>
   <w:num w:numId="1039">
-    <w:abstractNumId w:val="991"/>
-  </w:num>
-  <w:num w:numId="1040">
-    <w:abstractNumId w:val="991"/>
-  </w:num>
-  <w:num w:numId="1041">
     <w:abstractNumId w:val="99411"/>
     <w:lvlOverride w:ilvl="0">
       <w:startOverride w:val="1"/>
@@ -14080,65 +13734,17 @@
       <w:startOverride w:val="1"/>
     </w:lvlOverride>
   </w:num>
+  <w:num w:numId="1040">
+    <w:abstractNumId w:val="991"/>
+  </w:num>
+  <w:num w:numId="1041">
+    <w:abstractNumId w:val="991"/>
+  </w:num>
   <w:num w:numId="1042">
-    <w:abstractNumId w:val="99411"/>
-    <w:lvlOverride w:ilvl="0">
-      <w:startOverride w:val="1"/>
-    </w:lvlOverride>
-    <w:lvlOverride w:ilvl="1">
-      <w:startOverride w:val="1"/>
-    </w:lvlOverride>
-    <w:lvlOverride w:ilvl="2">
-      <w:startOverride w:val="1"/>
-    </w:lvlOverride>
-    <w:lvlOverride w:ilvl="3">
-      <w:startOverride w:val="1"/>
-    </w:lvlOverride>
-    <w:lvlOverride w:ilvl="4">
-      <w:startOverride w:val="1"/>
-    </w:lvlOverride>
-    <w:lvlOverride w:ilvl="5">
-      <w:startOverride w:val="1"/>
-    </w:lvlOverride>
-    <w:lvlOverride w:ilvl="6">
-      <w:startOverride w:val="1"/>
-    </w:lvlOverride>
-    <w:lvlOverride w:ilvl="7">
-      <w:startOverride w:val="1"/>
-    </w:lvlOverride>
-    <w:lvlOverride w:ilvl="8">
-      <w:startOverride w:val="1"/>
-    </w:lvlOverride>
+    <w:abstractNumId w:val="991"/>
   </w:num>
   <w:num w:numId="1043">
-    <w:abstractNumId w:val="99411"/>
-    <w:lvlOverride w:ilvl="0">
-      <w:startOverride w:val="1"/>
-    </w:lvlOverride>
-    <w:lvlOverride w:ilvl="1">
-      <w:startOverride w:val="1"/>
-    </w:lvlOverride>
-    <w:lvlOverride w:ilvl="2">
-      <w:startOverride w:val="1"/>
-    </w:lvlOverride>
-    <w:lvlOverride w:ilvl="3">
-      <w:startOverride w:val="1"/>
-    </w:lvlOverride>
-    <w:lvlOverride w:ilvl="4">
-      <w:startOverride w:val="1"/>
-    </w:lvlOverride>
-    <w:lvlOverride w:ilvl="5">
-      <w:startOverride w:val="1"/>
-    </w:lvlOverride>
-    <w:lvlOverride w:ilvl="6">
-      <w:startOverride w:val="1"/>
-    </w:lvlOverride>
-    <w:lvlOverride w:ilvl="7">
-      <w:startOverride w:val="1"/>
-    </w:lvlOverride>
-    <w:lvlOverride w:ilvl="8">
-      <w:startOverride w:val="1"/>
-    </w:lvlOverride>
+    <w:abstractNumId w:val="991"/>
   </w:num>
   <w:num w:numId="1044">
     <w:abstractNumId w:val="991"/>
@@ -14159,18 +13765,6 @@
     <w:abstractNumId w:val="991"/>
   </w:num>
   <w:num w:numId="1050">
-    <w:abstractNumId w:val="991"/>
-  </w:num>
-  <w:num w:numId="1051">
-    <w:abstractNumId w:val="991"/>
-  </w:num>
-  <w:num w:numId="1052">
-    <w:abstractNumId w:val="991"/>
-  </w:num>
-  <w:num w:numId="1053">
-    <w:abstractNumId w:val="991"/>
-  </w:num>
-  <w:num w:numId="1054">
     <w:abstractNumId w:val="991"/>
   </w:num>
 </w:numbering>

</xml_diff>